<commit_message>
Precision and recall definitions are rephrased, how can we improve the unbalanced dataset set is explained, how confusion matrix is calculated with 3 classes is also explained
</commit_message>
<xml_diff>
--- a/Training an ML model using google AutoML/automl-modeling-report.docx
+++ b/Training an ML model using google AutoML/automl-modeling-report.docx
@@ -908,7 +908,7 @@
                                     <pic:cNvPicPr/>
                                   </pic:nvPicPr>
                                   <pic:blipFill>
-                                    <a:blip r:embed="rId9">
+                                    <a:blip r:embed="rId10">
                                       <a:extLst>
                                         <a:ext uri="{28A0092B-C50C-407E-A947-70E740481C1C}">
                                           <a14:useLocalDpi xmlns:a14="http://schemas.microsoft.com/office/drawing/2010/main" val="0"/>
@@ -1027,15 +1027,7 @@
           <w:color w:val="FFFFFF"/>
           <w:sz w:val="24"/>
         </w:rPr>
-        <w:t>confusion matr</w:t>
-      </w:r>
-      <w:r>
-        <w:rPr>
-          <w:rFonts w:ascii="Arial" w:eastAsia="Arial" w:hAnsi="Arial"/>
-          <w:color w:val="FFFFFF"/>
-          <w:sz w:val="24"/>
-        </w:rPr>
-        <w:t xml:space="preserve">ix </w:t>
+        <w:t xml:space="preserve">confusion matrix </w:t>
       </w:r>
       <w:proofErr w:type="gramStart"/>
       <w:r>
@@ -1137,23 +1129,7 @@
           <w:color w:val="FFFFFF"/>
           <w:sz w:val="24"/>
         </w:rPr>
-        <w:t xml:space="preserve">positive rate for the </w:t>
-      </w:r>
-      <w:r>
-        <w:rPr>
-          <w:rFonts w:ascii="Arial" w:eastAsia="Arial" w:hAnsi="Arial"/>
-          <w:color w:val="FFFFFF"/>
-          <w:sz w:val="24"/>
-        </w:rPr>
-        <w:t>“pneumonia</w:t>
-      </w:r>
-      <w:r>
-        <w:rPr>
-          <w:rFonts w:ascii="Arial" w:eastAsia="Arial" w:hAnsi="Arial"/>
-          <w:color w:val="FFFFFF"/>
-          <w:sz w:val="24"/>
-        </w:rPr>
-        <w:t>”</w:t>
+        <w:t>positive rate for the “pneumonia”</w:t>
       </w:r>
     </w:p>
     <w:p>
@@ -1219,23 +1195,7 @@
           <w:color w:val="FFFFFF"/>
           <w:sz w:val="24"/>
         </w:rPr>
-        <w:t xml:space="preserve">rate for the </w:t>
-      </w:r>
-      <w:r>
-        <w:rPr>
-          <w:rFonts w:ascii="Arial" w:eastAsia="Arial" w:hAnsi="Arial"/>
-          <w:color w:val="FFFFFF"/>
-          <w:sz w:val="24"/>
-        </w:rPr>
-        <w:t>“normal</w:t>
-      </w:r>
-      <w:r>
-        <w:rPr>
-          <w:rFonts w:ascii="Arial" w:eastAsia="Arial" w:hAnsi="Arial"/>
-          <w:color w:val="FFFFFF"/>
-          <w:sz w:val="24"/>
-        </w:rPr>
-        <w:t>” class?</w:t>
+        <w:t>rate for the “normal” class?</w:t>
       </w:r>
     </w:p>
     <w:p>
@@ -1264,24 +1224,6 @@
           <w:rFonts w:ascii="Arial" w:eastAsia="Arial" w:hAnsi="Arial"/>
           <w:b/>
           <w:color w:val="FFFFFF"/>
-          <w:sz w:val="24"/>
-        </w:rPr>
-      </w:pPr>
-      <w:r>
-        <w:rPr>
-          <w:rFonts w:ascii="Arial" w:eastAsia="Arial" w:hAnsi="Arial"/>
-          <w:b/>
-          <w:color w:val="FFFFFF"/>
-          <w:sz w:val="24"/>
-        </w:rPr>
-        <w:t>Precision &amp; Recall</w:t>
-      </w:r>
-    </w:p>
-    <w:p>
-      <w:pPr>
-        <w:spacing w:line="294" w:lineRule="exact"/>
-        <w:rPr>
-          <w:rFonts w:ascii="Times New Roman" w:eastAsia="Times New Roman" w:hAnsi="Times New Roman"/>
           <w:sz w:val="24"/>
         </w:rPr>
       </w:pPr>
@@ -1294,15 +1236,15 @@
         <mc:AlternateContent>
           <mc:Choice Requires="wps">
             <w:drawing>
-              <wp:anchor distT="0" distB="0" distL="114300" distR="114300" simplePos="0" relativeHeight="251660800" behindDoc="0" locked="0" layoutInCell="1" allowOverlap="1" wp14:anchorId="122A6E17" wp14:editId="44F3AC00">
+              <wp:anchor distT="0" distB="0" distL="114300" distR="114300" simplePos="0" relativeHeight="251660800" behindDoc="0" locked="0" layoutInCell="1" allowOverlap="1" wp14:anchorId="122A6E17" wp14:editId="2912B078">
                 <wp:simplePos x="0" y="0"/>
                 <wp:positionH relativeFrom="column">
-                  <wp:posOffset>2725420</wp:posOffset>
+                  <wp:posOffset>2734522</wp:posOffset>
                 </wp:positionH>
                 <wp:positionV relativeFrom="paragraph">
-                  <wp:posOffset>63712</wp:posOffset>
+                  <wp:posOffset>137795</wp:posOffset>
                 </wp:positionV>
-                <wp:extent cx="4073525" cy="1032933"/>
+                <wp:extent cx="4073525" cy="1210734"/>
                 <wp:effectExtent l="0" t="0" r="3175" b="0"/>
                 <wp:wrapNone/>
                 <wp:docPr id="14" name="Text Box 14"/>
@@ -1314,7 +1256,7 @@
                       <wps:spPr>
                         <a:xfrm>
                           <a:off x="0" y="0"/>
-                          <a:ext cx="4073525" cy="1032933"/>
+                          <a:ext cx="4073525" cy="1210734"/>
                         </a:xfrm>
                         <a:prstGeom prst="rect">
                           <a:avLst/>
@@ -1345,7 +1287,47 @@
                                 <w:szCs w:val="24"/>
                                 <w:shd w:val="clear" w:color="auto" w:fill="FFFFFF"/>
                               </w:rPr>
-                              <w:t>Precision means the percentage of your results which are relevant. On the other hand, </w:t>
+                              <w:t>Precision</w:t>
+                            </w:r>
+                            <w:r>
+                              <w:rPr>
+                                <w:rFonts w:eastAsia="Times New Roman" w:cs="Calibri"/>
+                                <w:spacing w:val="-1"/>
+                                <w:sz w:val="24"/>
+                                <w:szCs w:val="24"/>
+                                <w:shd w:val="clear" w:color="auto" w:fill="FFFFFF"/>
+                              </w:rPr>
+                              <w:t xml:space="preserve"> tells us what portion of positive identifications are actually correct</w:t>
+                            </w:r>
+                            <w:r>
+                              <w:rPr>
+                                <w:rFonts w:eastAsia="Times New Roman" w:cs="Calibri"/>
+                                <w:spacing w:val="-1"/>
+                                <w:sz w:val="24"/>
+                                <w:szCs w:val="24"/>
+                                <w:shd w:val="clear" w:color="auto" w:fill="FFFFFF"/>
+                              </w:rPr>
+                              <w:t xml:space="preserve">. </w:t>
+                            </w:r>
+                            <w:r>
+                              <w:rPr>
+                                <w:rFonts w:eastAsia="Times New Roman" w:cs="Calibri"/>
+                                <w:spacing w:val="-1"/>
+                                <w:sz w:val="24"/>
+                                <w:szCs w:val="24"/>
+                                <w:shd w:val="clear" w:color="auto" w:fill="FFFFFF"/>
+                              </w:rPr>
+                              <w:t xml:space="preserve">A high precision model produces fewer false positives. </w:t>
+                            </w:r>
+                            <w:r>
+                              <w:rPr>
+                                <w:rFonts w:eastAsia="Times New Roman" w:cs="Calibri"/>
+                                <w:spacing w:val="-1"/>
+                                <w:sz w:val="24"/>
+                                <w:szCs w:val="24"/>
+                                <w:shd w:val="clear" w:color="auto" w:fill="FFFFFF"/>
+                              </w:rPr>
+                              <w:t>On the other hand, </w:t>
                             </w:r>
                             <w:r>
                               <w:rPr>
@@ -1353,7 +1335,49 @@
                                 <w:sz w:val="24"/>
                                 <w:szCs w:val="24"/>
                               </w:rPr>
-                              <w:t>recall refers to the percentage of total relevant results correctly classified by your algorithm. The model achieved a precision of 92.9% and recall of 92.9%.</w:t>
+                              <w:t xml:space="preserve">recall </w:t>
+                            </w:r>
+                            <w:r>
+                              <w:rPr>
+                                <w:rFonts w:eastAsia="Times New Roman" w:cs="Calibri"/>
+                                <w:sz w:val="24"/>
+                                <w:szCs w:val="24"/>
+                              </w:rPr>
+                              <w:t>tells us what portion of actual positives was identified correctly</w:t>
+                            </w:r>
+                            <w:r>
+                              <w:rPr>
+                                <w:rFonts w:eastAsia="Times New Roman" w:cs="Calibri"/>
+                                <w:sz w:val="24"/>
+                                <w:szCs w:val="24"/>
+                              </w:rPr>
+                              <w:t xml:space="preserve">. </w:t>
+                            </w:r>
+                            <w:r>
+                              <w:rPr>
+                                <w:rFonts w:eastAsia="Times New Roman" w:cs="Calibri"/>
+                                <w:sz w:val="24"/>
+                                <w:szCs w:val="24"/>
+                              </w:rPr>
+                              <w:t xml:space="preserve">A high recall model produces fewer false negatives. </w:t>
+                            </w:r>
+                            <w:proofErr w:type="gramStart"/>
+                            <w:r>
+                              <w:rPr>
+                                <w:rFonts w:eastAsia="Times New Roman" w:cs="Calibri"/>
+                                <w:sz w:val="24"/>
+                                <w:szCs w:val="24"/>
+                              </w:rPr>
+                              <w:t>The</w:t>
+                            </w:r>
+                            <w:proofErr w:type="gramEnd"/>
+                            <w:r>
+                              <w:rPr>
+                                <w:rFonts w:eastAsia="Times New Roman" w:cs="Calibri"/>
+                                <w:sz w:val="24"/>
+                                <w:szCs w:val="24"/>
+                              </w:rPr>
+                              <w:t xml:space="preserve"> model achieved a precision of 92.9% and recall of 92.9%.</w:t>
                             </w:r>
                           </w:p>
                           <w:p>
@@ -1385,7 +1409,11 @@
           </mc:Choice>
           <mc:Fallback>
             <w:pict>
-              <v:shape w14:anchorId="122A6E17" id="Text Box 14" o:spid="_x0000_s1028" type="#_x0000_t202" style="position:absolute;margin-left:214.6pt;margin-top:5pt;width:320.75pt;height:81.35pt;z-index:251660800;visibility:visible;mso-wrap-style:square;mso-height-percent:0;mso-wrap-distance-left:9pt;mso-wrap-distance-top:0;mso-wrap-distance-right:9pt;mso-wrap-distance-bottom:0;mso-position-horizontal:absolute;mso-position-horizontal-relative:text;mso-position-vertical:absolute;mso-position-vertical-relative:text;mso-height-percent:0;mso-height-relative:margin;v-text-anchor:top" o:gfxdata="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" fillcolor="white [3201]" stroked="f" strokeweight=".5pt">
+              <v:shapetype w14:anchorId="122A6E17" id="_x0000_t202" coordsize="21600,21600" o:spt="202" path="m,l,21600r21600,l21600,xe">
+                <v:stroke joinstyle="miter"/>
+                <v:path gradientshapeok="t" o:connecttype="rect"/>
+              </v:shapetype>
+              <v:shape id="Text Box 14" o:spid="_x0000_s1028" type="#_x0000_t202" style="position:absolute;left:0;text-align:left;margin-left:215.3pt;margin-top:10.85pt;width:320.75pt;height:95.35pt;z-index:251660800;visibility:visible;mso-wrap-style:square;mso-height-percent:0;mso-wrap-distance-left:9pt;mso-wrap-distance-top:0;mso-wrap-distance-right:9pt;mso-wrap-distance-bottom:0;mso-position-horizontal:absolute;mso-position-horizontal-relative:text;mso-position-vertical:absolute;mso-position-vertical-relative:text;mso-height-percent:0;mso-height-relative:margin;v-text-anchor:top" o:gfxdata="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" fillcolor="white [3201]" stroked="f" strokeweight=".5pt">
                 <v:textbox>
                   <w:txbxContent>
                     <w:p>
@@ -1405,7 +1433,47 @@
                           <w:szCs w:val="24"/>
                           <w:shd w:val="clear" w:color="auto" w:fill="FFFFFF"/>
                         </w:rPr>
-                        <w:t>Precision means the percentage of your results which are relevant. On the other hand, </w:t>
+                        <w:t>Precision</w:t>
+                      </w:r>
+                      <w:r>
+                        <w:rPr>
+                          <w:rFonts w:eastAsia="Times New Roman" w:cs="Calibri"/>
+                          <w:spacing w:val="-1"/>
+                          <w:sz w:val="24"/>
+                          <w:szCs w:val="24"/>
+                          <w:shd w:val="clear" w:color="auto" w:fill="FFFFFF"/>
+                        </w:rPr>
+                        <w:t xml:space="preserve"> tells us what portion of positive identifications are actually correct</w:t>
+                      </w:r>
+                      <w:r>
+                        <w:rPr>
+                          <w:rFonts w:eastAsia="Times New Roman" w:cs="Calibri"/>
+                          <w:spacing w:val="-1"/>
+                          <w:sz w:val="24"/>
+                          <w:szCs w:val="24"/>
+                          <w:shd w:val="clear" w:color="auto" w:fill="FFFFFF"/>
+                        </w:rPr>
+                        <w:t xml:space="preserve">. </w:t>
+                      </w:r>
+                      <w:r>
+                        <w:rPr>
+                          <w:rFonts w:eastAsia="Times New Roman" w:cs="Calibri"/>
+                          <w:spacing w:val="-1"/>
+                          <w:sz w:val="24"/>
+                          <w:szCs w:val="24"/>
+                          <w:shd w:val="clear" w:color="auto" w:fill="FFFFFF"/>
+                        </w:rPr>
+                        <w:t xml:space="preserve">A high precision model produces fewer false positives. </w:t>
+                      </w:r>
+                      <w:r>
+                        <w:rPr>
+                          <w:rFonts w:eastAsia="Times New Roman" w:cs="Calibri"/>
+                          <w:spacing w:val="-1"/>
+                          <w:sz w:val="24"/>
+                          <w:szCs w:val="24"/>
+                          <w:shd w:val="clear" w:color="auto" w:fill="FFFFFF"/>
+                        </w:rPr>
+                        <w:t>On the other hand, </w:t>
                       </w:r>
                       <w:r>
                         <w:rPr>
@@ -1413,7 +1481,49 @@
                           <w:sz w:val="24"/>
                           <w:szCs w:val="24"/>
                         </w:rPr>
-                        <w:t>recall refers to the percentage of total relevant results correctly classified by your algorithm. The model achieved a precision of 92.9% and recall of 92.9%.</w:t>
+                        <w:t xml:space="preserve">recall </w:t>
+                      </w:r>
+                      <w:r>
+                        <w:rPr>
+                          <w:rFonts w:eastAsia="Times New Roman" w:cs="Calibri"/>
+                          <w:sz w:val="24"/>
+                          <w:szCs w:val="24"/>
+                        </w:rPr>
+                        <w:t>tells us what portion of actual positives was identified correctly</w:t>
+                      </w:r>
+                      <w:r>
+                        <w:rPr>
+                          <w:rFonts w:eastAsia="Times New Roman" w:cs="Calibri"/>
+                          <w:sz w:val="24"/>
+                          <w:szCs w:val="24"/>
+                        </w:rPr>
+                        <w:t xml:space="preserve">. </w:t>
+                      </w:r>
+                      <w:r>
+                        <w:rPr>
+                          <w:rFonts w:eastAsia="Times New Roman" w:cs="Calibri"/>
+                          <w:sz w:val="24"/>
+                          <w:szCs w:val="24"/>
+                        </w:rPr>
+                        <w:t xml:space="preserve">A high recall model produces fewer false negatives. </w:t>
+                      </w:r>
+                      <w:proofErr w:type="gramStart"/>
+                      <w:r>
+                        <w:rPr>
+                          <w:rFonts w:eastAsia="Times New Roman" w:cs="Calibri"/>
+                          <w:sz w:val="24"/>
+                          <w:szCs w:val="24"/>
+                        </w:rPr>
+                        <w:t>The</w:t>
+                      </w:r>
+                      <w:proofErr w:type="gramEnd"/>
+                      <w:r>
+                        <w:rPr>
+                          <w:rFonts w:eastAsia="Times New Roman" w:cs="Calibri"/>
+                          <w:sz w:val="24"/>
+                          <w:szCs w:val="24"/>
+                        </w:rPr>
+                        <w:t xml:space="preserve"> model achieved a precision of 92.9% and recall of 92.9%.</w:t>
                       </w:r>
                     </w:p>
                     <w:p>
@@ -1433,6 +1543,24 @@
           </mc:Fallback>
         </mc:AlternateContent>
       </w:r>
+      <w:r>
+        <w:rPr>
+          <w:rFonts w:ascii="Arial" w:eastAsia="Arial" w:hAnsi="Arial"/>
+          <w:b/>
+          <w:color w:val="FFFFFF"/>
+          <w:sz w:val="24"/>
+        </w:rPr>
+        <w:t>Precision &amp; Recall</w:t>
+      </w:r>
+    </w:p>
+    <w:p>
+      <w:pPr>
+        <w:spacing w:line="294" w:lineRule="exact"/>
+        <w:rPr>
+          <w:rFonts w:ascii="Times New Roman" w:eastAsia="Times New Roman" w:hAnsi="Times New Roman"/>
+          <w:sz w:val="24"/>
+        </w:rPr>
+      </w:pPr>
     </w:p>
     <w:p>
       <w:pPr>
@@ -1478,15 +1606,7 @@
           <w:color w:val="FFFFFF"/>
           <w:sz w:val="24"/>
         </w:rPr>
-        <w:t>What does recall mea</w:t>
-      </w:r>
-      <w:r>
-        <w:rPr>
-          <w:rFonts w:ascii="Arial" w:eastAsia="Arial" w:hAnsi="Arial"/>
-          <w:color w:val="FFFFFF"/>
-          <w:sz w:val="24"/>
-        </w:rPr>
-        <w:t>sure? What</w:t>
+        <w:t>What does recall measure? What</w:t>
       </w:r>
     </w:p>
     <w:p>
@@ -1599,24 +1719,6 @@
           <w:rFonts w:ascii="Arial" w:eastAsia="Arial" w:hAnsi="Arial"/>
           <w:b/>
           <w:color w:val="FFFFFF"/>
-          <w:sz w:val="24"/>
-        </w:rPr>
-      </w:pPr>
-      <w:r>
-        <w:rPr>
-          <w:rFonts w:ascii="Arial" w:eastAsia="Arial" w:hAnsi="Arial"/>
-          <w:b/>
-          <w:color w:val="FFFFFF"/>
-          <w:sz w:val="24"/>
-        </w:rPr>
-        <w:t>Score Threshold</w:t>
-      </w:r>
-    </w:p>
-    <w:p>
-      <w:pPr>
-        <w:spacing w:line="294" w:lineRule="exact"/>
-        <w:rPr>
-          <w:rFonts w:ascii="Times New Roman" w:eastAsia="Times New Roman" w:hAnsi="Times New Roman"/>
           <w:sz w:val="24"/>
         </w:rPr>
       </w:pPr>
@@ -1633,15 +1735,15 @@
         <mc:AlternateContent>
           <mc:Choice Requires="wps">
             <w:drawing>
-              <wp:anchor distT="0" distB="0" distL="114300" distR="114300" simplePos="0" relativeHeight="251665920" behindDoc="0" locked="0" layoutInCell="1" allowOverlap="1" wp14:anchorId="076BC71B" wp14:editId="6E779D90">
+              <wp:anchor distT="0" distB="0" distL="114300" distR="114300" simplePos="0" relativeHeight="251665920" behindDoc="0" locked="0" layoutInCell="1" allowOverlap="1" wp14:anchorId="076BC71B" wp14:editId="7551B35D">
                 <wp:simplePos x="0" y="0"/>
                 <wp:positionH relativeFrom="column">
-                  <wp:posOffset>2767965</wp:posOffset>
+                  <wp:posOffset>2768600</wp:posOffset>
                 </wp:positionH>
                 <wp:positionV relativeFrom="paragraph">
-                  <wp:posOffset>120439</wp:posOffset>
+                  <wp:posOffset>20108</wp:posOffset>
                 </wp:positionV>
-                <wp:extent cx="4013200" cy="973455"/>
+                <wp:extent cx="4013200" cy="1219200"/>
                 <wp:effectExtent l="0" t="0" r="0" b="0"/>
                 <wp:wrapNone/>
                 <wp:docPr id="16" name="Text Box 16"/>
@@ -1653,7 +1755,7 @@
                       <wps:spPr>
                         <a:xfrm>
                           <a:off x="0" y="0"/>
-                          <a:ext cx="4013200" cy="973455"/>
+                          <a:ext cx="4013200" cy="1219200"/>
                         </a:xfrm>
                         <a:prstGeom prst="rect">
                           <a:avLst/>
@@ -1679,7 +1781,31 @@
                                 <w:sz w:val="24"/>
                                 <w:szCs w:val="24"/>
                               </w:rPr>
-                              <w:t>When you increase the score threshold the precision goes up and recall seems to decrease.</w:t>
+                              <w:t>When you increase the score threshold</w:t>
+                            </w:r>
+                            <w:r>
+                              <w:rPr>
+                                <w:rFonts w:cs="Calibri"/>
+                                <w:sz w:val="24"/>
+                                <w:szCs w:val="24"/>
+                              </w:rPr>
+                              <w:t>,</w:t>
+                            </w:r>
+                            <w:r>
+                              <w:rPr>
+                                <w:rFonts w:cs="Calibri"/>
+                                <w:sz w:val="24"/>
+                                <w:szCs w:val="24"/>
+                              </w:rPr>
+                              <w:t xml:space="preserve"> the precision goes up and recall seems to decrease.</w:t>
+                            </w:r>
+                            <w:r>
+                              <w:rPr>
+                                <w:rFonts w:cs="Calibri"/>
+                                <w:sz w:val="24"/>
+                                <w:szCs w:val="24"/>
+                              </w:rPr>
+                              <w:t xml:space="preserve"> This is because when you increase the score threshold you want to be more confident when you make a prediction. Hence by increasing the score threshold, your will classify fewer images but it will have lower risk of misclassifying the images.</w:t>
                             </w:r>
                           </w:p>
                         </w:txbxContent>
@@ -1696,12 +1822,15 @@
                 <wp14:sizeRelH relativeFrom="margin">
                   <wp14:pctWidth>0</wp14:pctWidth>
                 </wp14:sizeRelH>
+                <wp14:sizeRelV relativeFrom="margin">
+                  <wp14:pctHeight>0</wp14:pctHeight>
+                </wp14:sizeRelV>
               </wp:anchor>
             </w:drawing>
           </mc:Choice>
           <mc:Fallback>
             <w:pict>
-              <v:shape w14:anchorId="076BC71B" id="Text Box 16" o:spid="_x0000_s1029" type="#_x0000_t202" style="position:absolute;margin-left:217.95pt;margin-top:9.5pt;width:316pt;height:76.65pt;z-index:251665920;visibility:visible;mso-wrap-style:square;mso-width-percent:0;mso-wrap-distance-left:9pt;mso-wrap-distance-top:0;mso-wrap-distance-right:9pt;mso-wrap-distance-bottom:0;mso-position-horizontal:absolute;mso-position-horizontal-relative:text;mso-position-vertical:absolute;mso-position-vertical-relative:text;mso-width-percent:0;mso-width-relative:margin;v-text-anchor:top" o:gfxdata="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" filled="f" stroked="f" strokeweight=".5pt">
+              <v:shape w14:anchorId="076BC71B" id="Text Box 16" o:spid="_x0000_s1029" type="#_x0000_t202" style="position:absolute;left:0;text-align:left;margin-left:218pt;margin-top:1.6pt;width:316pt;height:96pt;z-index:251665920;visibility:visible;mso-wrap-style:square;mso-width-percent:0;mso-height-percent:0;mso-wrap-distance-left:9pt;mso-wrap-distance-top:0;mso-wrap-distance-right:9pt;mso-wrap-distance-bottom:0;mso-position-horizontal:absolute;mso-position-horizontal-relative:text;mso-position-vertical:absolute;mso-position-vertical-relative:text;mso-width-percent:0;mso-height-percent:0;mso-width-relative:margin;mso-height-relative:margin;v-text-anchor:top" o:gfxdata="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" filled="f" stroked="f" strokeweight=".5pt">
                 <v:textbox>
                   <w:txbxContent>
                     <w:p>
@@ -1718,7 +1847,31 @@
                           <w:sz w:val="24"/>
                           <w:szCs w:val="24"/>
                         </w:rPr>
-                        <w:t>When you increase the score threshold the precision goes up and recall seems to decrease.</w:t>
+                        <w:t>When you increase the score threshold</w:t>
+                      </w:r>
+                      <w:r>
+                        <w:rPr>
+                          <w:rFonts w:cs="Calibri"/>
+                          <w:sz w:val="24"/>
+                          <w:szCs w:val="24"/>
+                        </w:rPr>
+                        <w:t>,</w:t>
+                      </w:r>
+                      <w:r>
+                        <w:rPr>
+                          <w:rFonts w:cs="Calibri"/>
+                          <w:sz w:val="24"/>
+                          <w:szCs w:val="24"/>
+                        </w:rPr>
+                        <w:t xml:space="preserve"> the precision goes up and recall seems to decrease.</w:t>
+                      </w:r>
+                      <w:r>
+                        <w:rPr>
+                          <w:rFonts w:cs="Calibri"/>
+                          <w:sz w:val="24"/>
+                          <w:szCs w:val="24"/>
+                        </w:rPr>
+                        <w:t xml:space="preserve"> This is because when you increase the score threshold you want to be more confident when you make a prediction. Hence by increasing the score threshold, your will classify fewer images but it will have lower risk of misclassifying the images.</w:t>
                       </w:r>
                     </w:p>
                   </w:txbxContent>
@@ -1728,6 +1881,24 @@
           </mc:Fallback>
         </mc:AlternateContent>
       </w:r>
+      <w:r>
+        <w:rPr>
+          <w:rFonts w:ascii="Arial" w:eastAsia="Arial" w:hAnsi="Arial"/>
+          <w:b/>
+          <w:color w:val="FFFFFF"/>
+          <w:sz w:val="24"/>
+        </w:rPr>
+        <w:t>Score Threshold</w:t>
+      </w:r>
+    </w:p>
+    <w:p>
+      <w:pPr>
+        <w:spacing w:line="294" w:lineRule="exact"/>
+        <w:rPr>
+          <w:rFonts w:ascii="Times New Roman" w:eastAsia="Times New Roman" w:hAnsi="Times New Roman"/>
+          <w:sz w:val="24"/>
+        </w:rPr>
+      </w:pPr>
     </w:p>
     <w:p>
       <w:pPr>
@@ -1842,12 +2013,12 @@
           <w:sz w:val="24"/>
         </w:rPr>
         <w:sectPr>
-          <w:headerReference w:type="even" r:id="rId10"/>
-          <w:headerReference w:type="default" r:id="rId11"/>
-          <w:footerReference w:type="even" r:id="rId12"/>
-          <w:footerReference w:type="default" r:id="rId13"/>
-          <w:headerReference w:type="first" r:id="rId14"/>
-          <w:footerReference w:type="first" r:id="rId15"/>
+          <w:headerReference w:type="even" r:id="rId11"/>
+          <w:headerReference w:type="default" r:id="rId12"/>
+          <w:footerReference w:type="even" r:id="rId13"/>
+          <w:footerReference w:type="default" r:id="rId14"/>
+          <w:headerReference w:type="first" r:id="rId15"/>
+          <w:footerReference w:type="first" r:id="rId16"/>
           <w:pgSz w:w="12240" w:h="15840"/>
           <w:pgMar w:top="1045" w:right="1440" w:bottom="1440" w:left="720" w:header="0" w:footer="0" w:gutter="0"/>
           <w:cols w:space="0" w:equalWidth="0">
@@ -1877,16 +2048,7 @@
           <w:sz w:val="40"/>
         </w:rPr>
         <w:lastRenderedPageBreak/>
-        <w:t>Binary Classifier with Clean/Un</w:t>
-      </w:r>
-      <w:r>
-        <w:rPr>
-          <w:rFonts w:ascii="Arial" w:eastAsia="Arial" w:hAnsi="Arial"/>
-          <w:b/>
-          <w:color w:val="02B3E4"/>
-          <w:sz w:val="40"/>
-        </w:rPr>
-        <w:t>balanced Data</w:t>
+        <w:t>Binary Classifier with Clean/Unbalanced Data</w:t>
       </w:r>
     </w:p>
     <w:p>
@@ -1905,7 +2067,7 @@
           <w:sz w:val="40"/>
         </w:rPr>
         <w:drawing>
-          <wp:anchor distT="0" distB="0" distL="114300" distR="114300" simplePos="0" relativeHeight="251635200" behindDoc="1" locked="0" layoutInCell="1" allowOverlap="1" wp14:anchorId="6A34ECDA" wp14:editId="44EE37FD">
+          <wp:anchor distT="0" distB="0" distL="114300" distR="114300" simplePos="0" relativeHeight="251635200" behindDoc="1" locked="0" layoutInCell="1" allowOverlap="1" wp14:anchorId="6A34ECDA" wp14:editId="1EBC0A0E">
             <wp:simplePos x="0" y="0"/>
             <wp:positionH relativeFrom="column">
               <wp:posOffset>19050</wp:posOffset>
@@ -1930,7 +2092,7 @@
                     </pic:cNvPicPr>
                   </pic:nvPicPr>
                   <pic:blipFill>
-                    <a:blip r:embed="rId16">
+                    <a:blip r:embed="rId17">
                       <a:extLst>
                         <a:ext uri="{28A0092B-C50C-407E-A947-70E740481C1C}">
                           <a14:useLocalDpi xmlns:a14="http://schemas.microsoft.com/office/drawing/2010/main" val="0"/>
@@ -2349,7 +2511,7 @@
                                           <pic:cNvPicPr/>
                                         </pic:nvPicPr>
                                         <pic:blipFill>
-                                          <a:blip r:embed="rId17">
+                                          <a:blip r:embed="rId18">
                                             <a:extLst>
                                               <a:ext uri="{28A0092B-C50C-407E-A947-70E740481C1C}">
                                                 <a14:useLocalDpi xmlns:a14="http://schemas.microsoft.com/office/drawing/2010/main" val="0"/>
@@ -2470,7 +2632,7 @@
                                     <pic:cNvPicPr/>
                                   </pic:nvPicPr>
                                   <pic:blipFill>
-                                    <a:blip r:embed="rId17">
+                                    <a:blip r:embed="rId19">
                                       <a:extLst>
                                         <a:ext uri="{28A0092B-C50C-407E-A947-70E740481C1C}">
                                           <a14:useLocalDpi xmlns:a14="http://schemas.microsoft.com/office/drawing/2010/main" val="0"/>
@@ -2675,16 +2837,7 @@
           <w:color w:val="FFFFFF"/>
           <w:sz w:val="24"/>
         </w:rPr>
-        <w:t>Pre</w:t>
-      </w:r>
-      <w:r>
-        <w:rPr>
-          <w:rFonts w:ascii="Arial" w:eastAsia="Arial" w:hAnsi="Arial"/>
-          <w:b/>
-          <w:color w:val="FFFFFF"/>
-          <w:sz w:val="24"/>
-        </w:rPr>
-        <w:t>cision &amp; Recall</w:t>
+        <w:t>Precision &amp; Recall</w:t>
       </w:r>
     </w:p>
     <w:p>
@@ -2824,15 +2977,7 @@
           <w:color w:val="FFFFFF"/>
           <w:sz w:val="24"/>
         </w:rPr>
-        <w:t>How have the model</w:t>
-      </w:r>
-      <w:r>
-        <w:rPr>
-          <w:rFonts w:ascii="Arial" w:eastAsia="Arial" w:hAnsi="Arial"/>
-          <w:color w:val="FFFFFF"/>
-          <w:sz w:val="24"/>
-        </w:rPr>
-        <w:t xml:space="preserve">’s </w:t>
+        <w:t xml:space="preserve">How have the model’s </w:t>
       </w:r>
       <w:proofErr w:type="gramStart"/>
       <w:r>
@@ -2939,18 +3084,6 @@
         <w:spacing w:line="334" w:lineRule="exact"/>
         <w:rPr>
           <w:rFonts w:ascii="Times New Roman" w:eastAsia="Times New Roman" w:hAnsi="Times New Roman"/>
-        </w:rPr>
-      </w:pPr>
-    </w:p>
-    <w:p>
-      <w:pPr>
-        <w:spacing w:line="0" w:lineRule="atLeast"/>
-        <w:ind w:left="180"/>
-        <w:rPr>
-          <w:rFonts w:ascii="Arial" w:eastAsia="Arial" w:hAnsi="Arial"/>
-          <w:b/>
-          <w:color w:val="FFFFFF"/>
-          <w:sz w:val="24"/>
         </w:rPr>
       </w:pPr>
       <w:r>
@@ -2960,15 +3093,15 @@
         <mc:AlternateContent>
           <mc:Choice Requires="wps">
             <w:drawing>
-              <wp:anchor distT="0" distB="0" distL="114300" distR="114300" simplePos="0" relativeHeight="251689472" behindDoc="0" locked="0" layoutInCell="1" allowOverlap="1" wp14:anchorId="2C8FDAD7" wp14:editId="33D09912">
+              <wp:anchor distT="0" distB="0" distL="114300" distR="114300" simplePos="0" relativeHeight="251689472" behindDoc="0" locked="0" layoutInCell="1" allowOverlap="1" wp14:anchorId="2C8FDAD7" wp14:editId="70699909">
                 <wp:simplePos x="0" y="0"/>
                 <wp:positionH relativeFrom="column">
-                  <wp:posOffset>2750820</wp:posOffset>
+                  <wp:posOffset>2751667</wp:posOffset>
                 </wp:positionH>
                 <wp:positionV relativeFrom="paragraph">
-                  <wp:posOffset>5715</wp:posOffset>
+                  <wp:posOffset>193252</wp:posOffset>
                 </wp:positionV>
-                <wp:extent cx="4013200" cy="1109133"/>
+                <wp:extent cx="4013200" cy="1066800"/>
                 <wp:effectExtent l="0" t="0" r="0" b="0"/>
                 <wp:wrapNone/>
                 <wp:docPr id="20" name="Text Box 20"/>
@@ -2980,7 +3113,7 @@
                       <wps:spPr>
                         <a:xfrm>
                           <a:off x="0" y="0"/>
-                          <a:ext cx="4013200" cy="1109133"/>
+                          <a:ext cx="4013200" cy="1066800"/>
                         </a:xfrm>
                         <a:prstGeom prst="rect">
                           <a:avLst/>
@@ -2999,17 +3132,59 @@
                               <w:jc w:val="both"/>
                               <w:rPr>
                                 <w:rFonts w:cs="Calibri"/>
-                                <w:sz w:val="24"/>
-                                <w:szCs w:val="24"/>
+                                <w:sz w:val="16"/>
+                                <w:szCs w:val="16"/>
                               </w:rPr>
                             </w:pPr>
                             <w:r>
                               <w:rPr>
                                 <w:rFonts w:cs="Calibri"/>
-                                <w:sz w:val="24"/>
-                                <w:szCs w:val="24"/>
-                              </w:rPr>
-                              <w:t>Unbalanced data introduces bias. Model will have a bias towards predicting the label that has more data in training. As you can see from the results, we did not change the no of images for pneumonia, but decreasing the no of normal images lead to increase in no of TP for pneumonia</w:t>
+                                <w:sz w:val="16"/>
+                                <w:szCs w:val="16"/>
+                              </w:rPr>
+                              <w:t xml:space="preserve">Unbalanced data introduces bias. Model will have a bias towards predicting the label that has more data in training. As you can see from the results, we did not change the no of images for </w:t>
+                            </w:r>
+                            <w:r>
+                              <w:rPr>
+                                <w:rFonts w:cs="Calibri"/>
+                                <w:sz w:val="16"/>
+                                <w:szCs w:val="16"/>
+                              </w:rPr>
+                              <w:t>pneumonia but</w:t>
+                            </w:r>
+                            <w:r>
+                              <w:rPr>
+                                <w:rFonts w:cs="Calibri"/>
+                                <w:sz w:val="16"/>
+                                <w:szCs w:val="16"/>
+                              </w:rPr>
+                              <w:t xml:space="preserve"> decreasing the no of normal images lead to increase in no of TP for pneumonia</w:t>
+                            </w:r>
+                            <w:r>
+                              <w:rPr>
+                                <w:rFonts w:cs="Calibri"/>
+                                <w:sz w:val="16"/>
+                                <w:szCs w:val="16"/>
+                              </w:rPr>
+                              <w:t xml:space="preserve">. As a test, I took 10 images, 5 each from normal and pneumonia and saw how well model was performing. On pneumonia images, the model did really well as it got all 5 images right with very high confidence. Whereas on normal images it classified 3 out of 5 images correctly. But the confidence on correctly classified images was not high. </w:t>
+                            </w:r>
+                            <w:proofErr w:type="gramStart"/>
+                            <w:r>
+                              <w:rPr>
+                                <w:rFonts w:cs="Calibri"/>
+                                <w:sz w:val="16"/>
+                                <w:szCs w:val="16"/>
+                              </w:rPr>
+                              <w:t>So</w:t>
+                            </w:r>
+                            <w:proofErr w:type="gramEnd"/>
+                            <w:r>
+                              <w:rPr>
+                                <w:rFonts w:cs="Calibri"/>
+                                <w:sz w:val="16"/>
+                                <w:szCs w:val="16"/>
+                              </w:rPr>
+                              <w:t xml:space="preserve"> it achieved an accuracy of 80%.</w:t>
                             </w:r>
                           </w:p>
                         </w:txbxContent>
@@ -3023,12 +3198,18 @@
                     </wps:wsp>
                   </a:graphicData>
                 </a:graphic>
+                <wp14:sizeRelH relativeFrom="margin">
+                  <wp14:pctWidth>0</wp14:pctWidth>
+                </wp14:sizeRelH>
+                <wp14:sizeRelV relativeFrom="margin">
+                  <wp14:pctHeight>0</wp14:pctHeight>
+                </wp14:sizeRelV>
               </wp:anchor>
             </w:drawing>
           </mc:Choice>
           <mc:Fallback>
             <w:pict>
-              <v:shape w14:anchorId="2C8FDAD7" id="Text Box 20" o:spid="_x0000_s1033" type="#_x0000_t202" style="position:absolute;left:0;text-align:left;margin-left:216.6pt;margin-top:.45pt;width:316pt;height:87.35pt;z-index:251689472;visibility:visible;mso-wrap-style:square;mso-wrap-distance-left:9pt;mso-wrap-distance-top:0;mso-wrap-distance-right:9pt;mso-wrap-distance-bottom:0;mso-position-horizontal:absolute;mso-position-horizontal-relative:text;mso-position-vertical:absolute;mso-position-vertical-relative:text;v-text-anchor:top" o:gfxdata="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" fillcolor="white [3201]" stroked="f" strokeweight=".5pt">
+              <v:shape w14:anchorId="2C8FDAD7" id="Text Box 20" o:spid="_x0000_s1033" type="#_x0000_t202" style="position:absolute;margin-left:216.65pt;margin-top:15.2pt;width:316pt;height:84pt;z-index:251689472;visibility:visible;mso-wrap-style:square;mso-width-percent:0;mso-height-percent:0;mso-wrap-distance-left:9pt;mso-wrap-distance-top:0;mso-wrap-distance-right:9pt;mso-wrap-distance-bottom:0;mso-position-horizontal:absolute;mso-position-horizontal-relative:text;mso-position-vertical:absolute;mso-position-vertical-relative:text;mso-width-percent:0;mso-height-percent:0;mso-width-relative:margin;mso-height-relative:margin;v-text-anchor:top" o:gfxdata="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" fillcolor="white [3201]" stroked="f" strokeweight=".5pt">
                 <v:textbox>
                   <w:txbxContent>
                     <w:p>
@@ -3036,17 +3217,59 @@
                         <w:jc w:val="both"/>
                         <w:rPr>
                           <w:rFonts w:cs="Calibri"/>
-                          <w:sz w:val="24"/>
-                          <w:szCs w:val="24"/>
+                          <w:sz w:val="16"/>
+                          <w:szCs w:val="16"/>
                         </w:rPr>
                       </w:pPr>
                       <w:r>
                         <w:rPr>
                           <w:rFonts w:cs="Calibri"/>
-                          <w:sz w:val="24"/>
-                          <w:szCs w:val="24"/>
-                        </w:rPr>
-                        <w:t>Unbalanced data introduces bias. Model will have a bias towards predicting the label that has more data in training. As you can see from the results, we did not change the no of images for pneumonia, but decreasing the no of normal images lead to increase in no of TP for pneumonia</w:t>
+                          <w:sz w:val="16"/>
+                          <w:szCs w:val="16"/>
+                        </w:rPr>
+                        <w:t xml:space="preserve">Unbalanced data introduces bias. Model will have a bias towards predicting the label that has more data in training. As you can see from the results, we did not change the no of images for </w:t>
+                      </w:r>
+                      <w:r>
+                        <w:rPr>
+                          <w:rFonts w:cs="Calibri"/>
+                          <w:sz w:val="16"/>
+                          <w:szCs w:val="16"/>
+                        </w:rPr>
+                        <w:t>pneumonia but</w:t>
+                      </w:r>
+                      <w:r>
+                        <w:rPr>
+                          <w:rFonts w:cs="Calibri"/>
+                          <w:sz w:val="16"/>
+                          <w:szCs w:val="16"/>
+                        </w:rPr>
+                        <w:t xml:space="preserve"> decreasing the no of normal images lead to increase in no of TP for pneumonia</w:t>
+                      </w:r>
+                      <w:r>
+                        <w:rPr>
+                          <w:rFonts w:cs="Calibri"/>
+                          <w:sz w:val="16"/>
+                          <w:szCs w:val="16"/>
+                        </w:rPr>
+                        <w:t xml:space="preserve">. As a test, I took 10 images, 5 each from normal and pneumonia and saw how well model was performing. On pneumonia images, the model did really well as it got all 5 images right with very high confidence. Whereas on normal images it classified 3 out of 5 images correctly. But the confidence on correctly classified images was not high. </w:t>
+                      </w:r>
+                      <w:proofErr w:type="gramStart"/>
+                      <w:r>
+                        <w:rPr>
+                          <w:rFonts w:cs="Calibri"/>
+                          <w:sz w:val="16"/>
+                          <w:szCs w:val="16"/>
+                        </w:rPr>
+                        <w:t>So</w:t>
+                      </w:r>
+                      <w:proofErr w:type="gramEnd"/>
+                      <w:r>
+                        <w:rPr>
+                          <w:rFonts w:cs="Calibri"/>
+                          <w:sz w:val="16"/>
+                          <w:szCs w:val="16"/>
+                        </w:rPr>
+                        <w:t xml:space="preserve"> it achieved an accuracy of 80%.</w:t>
                       </w:r>
                     </w:p>
                   </w:txbxContent>
@@ -3056,13 +3279,25 @@
           </mc:Fallback>
         </mc:AlternateContent>
       </w:r>
-      <w:r>
+    </w:p>
+    <w:p>
+      <w:pPr>
+        <w:spacing w:line="0" w:lineRule="atLeast"/>
+        <w:ind w:left="180"/>
         <w:rPr>
           <w:rFonts w:ascii="Arial" w:eastAsia="Arial" w:hAnsi="Arial"/>
           <w:b/>
           <w:color w:val="FFFFFF"/>
           <w:sz w:val="24"/>
         </w:rPr>
+      </w:pPr>
+      <w:r>
+        <w:rPr>
+          <w:rFonts w:ascii="Arial" w:eastAsia="Arial" w:hAnsi="Arial"/>
+          <w:b/>
+          <w:color w:val="FFFFFF"/>
+          <w:sz w:val="24"/>
+        </w:rPr>
         <w:t>Unbalanced Classes</w:t>
       </w:r>
     </w:p>
@@ -3090,15 +3325,7 @@
           <w:color w:val="FFFFFF"/>
           <w:sz w:val="24"/>
         </w:rPr>
-        <w:t>From what you</w:t>
-      </w:r>
-      <w:r>
-        <w:rPr>
-          <w:rFonts w:ascii="Arial" w:eastAsia="Arial" w:hAnsi="Arial"/>
-          <w:color w:val="FFFFFF"/>
-          <w:sz w:val="24"/>
-        </w:rPr>
-        <w:t>’ve observed, how</w:t>
+        <w:t>From what you’ve observed, how</w:t>
       </w:r>
     </w:p>
     <w:p>
@@ -3152,15 +3379,7 @@
           <w:color w:val="FFFFFF"/>
           <w:sz w:val="24"/>
         </w:rPr>
-        <w:t>machine learning mod</w:t>
-      </w:r>
-      <w:r>
-        <w:rPr>
-          <w:rFonts w:ascii="Arial" w:eastAsia="Arial" w:hAnsi="Arial"/>
-          <w:color w:val="FFFFFF"/>
-          <w:sz w:val="24"/>
-        </w:rPr>
-        <w:t>el?</w:t>
+        <w:t>machine learning model?</w:t>
       </w:r>
     </w:p>
     <w:p>
@@ -3280,7 +3499,7 @@
                     </pic:cNvPicPr>
                   </pic:nvPicPr>
                   <pic:blipFill>
-                    <a:blip r:embed="rId18">
+                    <a:blip r:embed="rId20">
                       <a:extLst>
                         <a:ext uri="{28A0092B-C50C-407E-A947-70E740481C1C}">
                           <a14:useLocalDpi xmlns:a14="http://schemas.microsoft.com/office/drawing/2010/main" val="0"/>
@@ -3430,7 +3649,7 @@
                                           <pic:cNvPicPr/>
                                         </pic:nvPicPr>
                                         <pic:blipFill>
-                                          <a:blip r:embed="rId19">
+                                          <a:blip r:embed="rId21">
                                             <a:extLst>
                                               <a:ext uri="{28A0092B-C50C-407E-A947-70E740481C1C}">
                                                 <a14:useLocalDpi xmlns:a14="http://schemas.microsoft.com/office/drawing/2010/main" val="0"/>
@@ -3534,7 +3753,7 @@
                                     <pic:cNvPicPr/>
                                   </pic:nvPicPr>
                                   <pic:blipFill>
-                                    <a:blip r:embed="rId19">
+                                    <a:blip r:embed="rId22">
                                       <a:extLst>
                                         <a:ext uri="{28A0092B-C50C-407E-A947-70E740481C1C}">
                                           <a14:useLocalDpi xmlns:a14="http://schemas.microsoft.com/office/drawing/2010/main" val="0"/>
@@ -3774,7 +3993,7 @@
                     </pic:cNvPicPr>
                   </pic:nvPicPr>
                   <pic:blipFill>
-                    <a:blip r:embed="rId20">
+                    <a:blip r:embed="rId23">
                       <a:extLst>
                         <a:ext uri="{28A0092B-C50C-407E-A947-70E740481C1C}">
                           <a14:useLocalDpi xmlns:a14="http://schemas.microsoft.com/office/drawing/2010/main" val="0"/>
@@ -3959,15 +4178,7 @@
           <w:color w:val="FFFFFF"/>
           <w:sz w:val="24"/>
         </w:rPr>
-        <w:t>How have the model</w:t>
-      </w:r>
-      <w:r>
-        <w:rPr>
-          <w:rFonts w:ascii="Arial" w:eastAsia="Arial" w:hAnsi="Arial"/>
-          <w:color w:val="FFFFFF"/>
-          <w:sz w:val="24"/>
-        </w:rPr>
-        <w:t xml:space="preserve">’s </w:t>
+        <w:t xml:space="preserve">How have the model’s </w:t>
       </w:r>
       <w:proofErr w:type="gramStart"/>
       <w:r>
@@ -4004,15 +4215,7 @@
           <w:color w:val="FFFFFF"/>
           <w:sz w:val="24"/>
         </w:rPr>
-        <w:t xml:space="preserve">and recall </w:t>
-      </w:r>
-      <w:r>
-        <w:rPr>
-          <w:rFonts w:ascii="Arial" w:eastAsia="Arial" w:hAnsi="Arial"/>
-          <w:color w:val="FFFFFF"/>
-          <w:sz w:val="24"/>
-        </w:rPr>
-        <w:t>been affected by the</w:t>
+        <w:t>and recall been affected by the</w:t>
       </w:r>
     </w:p>
     <w:p>
@@ -4315,15 +4518,7 @@
           <w:color w:val="FFFFFF"/>
           <w:sz w:val="24"/>
         </w:rPr>
-        <w:t>From what you</w:t>
-      </w:r>
-      <w:r>
-        <w:rPr>
-          <w:rFonts w:ascii="Arial" w:eastAsia="Arial" w:hAnsi="Arial"/>
-          <w:color w:val="FFFFFF"/>
-          <w:sz w:val="24"/>
-        </w:rPr>
-        <w:t>’ve observed, how</w:t>
+        <w:t>From what you’ve observed, how</w:t>
       </w:r>
     </w:p>
     <w:p>
@@ -4427,8 +4622,6 @@
           <w:rFonts w:ascii="Times New Roman" w:eastAsia="Times New Roman" w:hAnsi="Times New Roman"/>
         </w:rPr>
       </w:pPr>
-      <w:bookmarkStart w:id="3" w:name="_GoBack"/>
-      <w:bookmarkEnd w:id="3"/>
     </w:p>
     <w:p>
       <w:pPr>
@@ -4465,6 +4658,7 @@
           <w:rFonts w:ascii="Times New Roman" w:eastAsia="Times New Roman" w:hAnsi="Times New Roman"/>
         </w:rPr>
       </w:pPr>
+      <w:bookmarkStart w:id="3" w:name="_GoBack"/>
       <w:r>
         <w:rPr>
           <w:rFonts w:ascii="Arial" w:eastAsia="Arial" w:hAnsi="Arial"/>
@@ -4499,7 +4693,7 @@
                     </pic:cNvPicPr>
                   </pic:nvPicPr>
                   <pic:blipFill>
-                    <a:blip r:embed="rId21">
+                    <a:blip r:embed="rId24">
                       <a:extLst>
                         <a:ext uri="{28A0092B-C50C-407E-A947-70E740481C1C}">
                           <a14:useLocalDpi xmlns:a14="http://schemas.microsoft.com/office/drawing/2010/main" val="0"/>
@@ -4533,6 +4727,7 @@
           </wp:anchor>
         </w:drawing>
       </w:r>
+      <w:bookmarkEnd w:id="3"/>
     </w:p>
     <w:p>
       <w:pPr>
@@ -4547,18 +4742,6 @@
         <w:spacing w:line="286" w:lineRule="exact"/>
         <w:rPr>
           <w:rFonts w:ascii="Times New Roman" w:eastAsia="Times New Roman" w:hAnsi="Times New Roman"/>
-        </w:rPr>
-      </w:pPr>
-    </w:p>
-    <w:p>
-      <w:pPr>
-        <w:spacing w:line="0" w:lineRule="atLeast"/>
-        <w:ind w:left="180"/>
-        <w:rPr>
-          <w:rFonts w:ascii="Arial" w:eastAsia="Arial" w:hAnsi="Arial"/>
-          <w:b/>
-          <w:color w:val="FFFFFF"/>
-          <w:sz w:val="24"/>
         </w:rPr>
       </w:pPr>
       <w:r>
@@ -4574,16 +4757,16 @@
         <mc:AlternateContent>
           <mc:Choice Requires="wps">
             <w:drawing>
-              <wp:anchor distT="0" distB="0" distL="114300" distR="114300" simplePos="0" relativeHeight="251694592" behindDoc="0" locked="0" layoutInCell="1" allowOverlap="1" wp14:anchorId="28EF7874" wp14:editId="4E8188DA">
+              <wp:anchor distT="0" distB="0" distL="114300" distR="114300" simplePos="0" relativeHeight="251694592" behindDoc="0" locked="0" layoutInCell="1" allowOverlap="1" wp14:anchorId="28EF7874" wp14:editId="044A0B3E">
                 <wp:simplePos x="0" y="0"/>
                 <wp:positionH relativeFrom="column">
-                  <wp:posOffset>2793577</wp:posOffset>
+                  <wp:posOffset>2794000</wp:posOffset>
                 </wp:positionH>
                 <wp:positionV relativeFrom="paragraph">
-                  <wp:posOffset>41275</wp:posOffset>
+                  <wp:posOffset>146897</wp:posOffset>
                 </wp:positionV>
-                <wp:extent cx="3937000" cy="1896533"/>
-                <wp:effectExtent l="0" t="0" r="0" b="0"/>
+                <wp:extent cx="3978910" cy="2025650"/>
+                <wp:effectExtent l="0" t="0" r="0" b="6350"/>
                 <wp:wrapNone/>
                 <wp:docPr id="21" name="Text Box 21"/>
                 <wp:cNvGraphicFramePr/>
@@ -4594,7 +4777,7 @@
                       <wps:spPr>
                         <a:xfrm>
                           <a:off x="0" y="0"/>
-                          <a:ext cx="3937000" cy="1896533"/>
+                          <a:ext cx="3978910" cy="2025650"/>
                         </a:xfrm>
                         <a:prstGeom prst="rect">
                           <a:avLst/>
@@ -4635,6 +4818,14 @@
                                 <w:szCs w:val="24"/>
                               </w:rPr>
                             </w:pPr>
+                            <w:r>
+                              <w:rPr>
+                                <w:rFonts w:cs="Calibri"/>
+                                <w:sz w:val="24"/>
+                                <w:szCs w:val="24"/>
+                              </w:rPr>
+                              <w:t>We can add more images to each class as there only 100 images for each class now.</w:t>
+                            </w:r>
                           </w:p>
                           <w:p>
                             <w:pPr>
@@ -4645,6 +4836,16 @@
                                 <w:szCs w:val="24"/>
                               </w:rPr>
                             </w:pPr>
+                          </w:p>
+                          <w:p>
+                            <w:pPr>
+                              <w:jc w:val="both"/>
+                              <w:rPr>
+                                <w:rFonts w:cs="Calibri"/>
+                                <w:sz w:val="24"/>
+                                <w:szCs w:val="24"/>
+                              </w:rPr>
+                            </w:pPr>
                             <w:r>
                               <w:rPr>
                                 <w:rFonts w:cs="Calibri"/>
@@ -4653,9 +4854,9 @@
                                 <w:szCs w:val="24"/>
                               </w:rPr>
                               <w:drawing>
-                                <wp:inline distT="0" distB="0" distL="0" distR="0" wp14:anchorId="0914AA97" wp14:editId="78E11102">
-                                  <wp:extent cx="2743200" cy="1101092"/>
-                                  <wp:effectExtent l="0" t="0" r="0" b="3810"/>
+                                <wp:inline distT="0" distB="0" distL="0" distR="0" wp14:anchorId="0914AA97" wp14:editId="1D46F716">
+                                  <wp:extent cx="2198985" cy="882650"/>
+                                  <wp:effectExtent l="0" t="0" r="0" b="0"/>
                                   <wp:docPr id="22" name="Picture 22"/>
                                   <wp:cNvGraphicFramePr>
                                     <a:graphicFrameLocks xmlns:a="http://schemas.openxmlformats.org/drawingml/2006/main" noChangeAspect="1"/>
@@ -4668,7 +4869,7 @@
                                           <pic:cNvPicPr/>
                                         </pic:nvPicPr>
                                         <pic:blipFill>
-                                          <a:blip r:embed="rId22">
+                                          <a:blip r:embed="rId25">
                                             <a:extLst>
                                               <a:ext uri="{28A0092B-C50C-407E-A947-70E740481C1C}">
                                                 <a14:useLocalDpi xmlns:a14="http://schemas.microsoft.com/office/drawing/2010/main" val="0"/>
@@ -4682,7 +4883,7 @@
                                         <pic:spPr>
                                           <a:xfrm>
                                             <a:off x="0" y="0"/>
-                                            <a:ext cx="2760091" cy="1107872"/>
+                                            <a:ext cx="2259497" cy="906939"/>
                                           </a:xfrm>
                                           <a:prstGeom prst="rect">
                                             <a:avLst/>
@@ -4693,517 +4894,6 @@
                                   </a:graphic>
                                 </wp:inline>
                               </w:drawing>
-                            </w:r>
-                          </w:p>
-                        </w:txbxContent>
-                      </wps:txbx>
-                      <wps:bodyPr rot="0" spcFirstLastPara="0" vertOverflow="overflow" horzOverflow="overflow" vert="horz" wrap="square" lIns="91440" tIns="45720" rIns="91440" bIns="45720" numCol="1" spcCol="0" rtlCol="0" fromWordArt="0" anchor="t" anchorCtr="0" forceAA="0" compatLnSpc="1">
-                        <a:prstTxWarp prst="textNoShape">
-                          <a:avLst/>
-                        </a:prstTxWarp>
-                        <a:noAutofit/>
-                      </wps:bodyPr>
-                    </wps:wsp>
-                  </a:graphicData>
-                </a:graphic>
-              </wp:anchor>
-            </w:drawing>
-          </mc:Choice>
-          <mc:Fallback>
-            <w:pict>
-              <v:shape w14:anchorId="28EF7874" id="Text Box 21" o:spid="_x0000_s1037" type="#_x0000_t202" style="position:absolute;left:0;text-align:left;margin-left:219.95pt;margin-top:3.25pt;width:310pt;height:149.35pt;z-index:251694592;visibility:visible;mso-wrap-style:square;mso-wrap-distance-left:9pt;mso-wrap-distance-top:0;mso-wrap-distance-right:9pt;mso-wrap-distance-bottom:0;mso-position-horizontal:absolute;mso-position-horizontal-relative:text;mso-position-vertical:absolute;mso-position-vertical-relative:text;v-text-anchor:top" o:gfxdata="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" fillcolor="white [3201]" stroked="f" strokeweight=".5pt">
-                <v:textbox>
-                  <w:txbxContent>
-                    <w:p>
-                      <w:pPr>
-                        <w:jc w:val="both"/>
-                        <w:rPr>
-                          <w:rFonts w:cs="Calibri"/>
-                          <w:sz w:val="24"/>
-                          <w:szCs w:val="24"/>
-                        </w:rPr>
-                      </w:pPr>
-                      <w:r>
-                        <w:rPr>
-                          <w:rFonts w:cs="Calibri"/>
-                          <w:sz w:val="24"/>
-                          <w:szCs w:val="24"/>
-                        </w:rPr>
-                        <w:t>Model is most likely to confuse with normal class. It also confuses a little bit about virus label. Model will not confuse about bacteria class as can be seen from confusion matrix.</w:t>
-                      </w:r>
-                    </w:p>
-                    <w:p>
-                      <w:pPr>
-                        <w:jc w:val="both"/>
-                        <w:rPr>
-                          <w:rFonts w:cs="Calibri"/>
-                          <w:sz w:val="24"/>
-                          <w:szCs w:val="24"/>
-                        </w:rPr>
-                      </w:pPr>
-                    </w:p>
-                    <w:p>
-                      <w:pPr>
-                        <w:jc w:val="both"/>
-                        <w:rPr>
-                          <w:rFonts w:cs="Calibri"/>
-                          <w:sz w:val="24"/>
-                          <w:szCs w:val="24"/>
-                        </w:rPr>
-                      </w:pPr>
-                      <w:r>
-                        <w:rPr>
-                          <w:rFonts w:cs="Calibri"/>
-                          <w:noProof/>
-                          <w:sz w:val="24"/>
-                          <w:szCs w:val="24"/>
-                        </w:rPr>
-                        <w:drawing>
-                          <wp:inline distT="0" distB="0" distL="0" distR="0" wp14:anchorId="0914AA97" wp14:editId="78E11102">
-                            <wp:extent cx="2743200" cy="1101092"/>
-                            <wp:effectExtent l="0" t="0" r="0" b="3810"/>
-                            <wp:docPr id="22" name="Picture 22"/>
-                            <wp:cNvGraphicFramePr>
-                              <a:graphicFrameLocks xmlns:a="http://schemas.openxmlformats.org/drawingml/2006/main" noChangeAspect="1"/>
-                            </wp:cNvGraphicFramePr>
-                            <a:graphic xmlns:a="http://schemas.openxmlformats.org/drawingml/2006/main">
-                              <a:graphicData uri="http://schemas.openxmlformats.org/drawingml/2006/picture">
-                                <pic:pic xmlns:pic="http://schemas.openxmlformats.org/drawingml/2006/picture">
-                                  <pic:nvPicPr>
-                                    <pic:cNvPr id="22" name="Screen Shot 2019-07-21 at 11.40.54 AM.png"/>
-                                    <pic:cNvPicPr/>
-                                  </pic:nvPicPr>
-                                  <pic:blipFill>
-                                    <a:blip r:embed="rId22">
-                                      <a:extLst>
-                                        <a:ext uri="{28A0092B-C50C-407E-A947-70E740481C1C}">
-                                          <a14:useLocalDpi xmlns:a14="http://schemas.microsoft.com/office/drawing/2010/main" val="0"/>
-                                        </a:ext>
-                                      </a:extLst>
-                                    </a:blip>
-                                    <a:stretch>
-                                      <a:fillRect/>
-                                    </a:stretch>
-                                  </pic:blipFill>
-                                  <pic:spPr>
-                                    <a:xfrm>
-                                      <a:off x="0" y="0"/>
-                                      <a:ext cx="2760091" cy="1107872"/>
-                                    </a:xfrm>
-                                    <a:prstGeom prst="rect">
-                                      <a:avLst/>
-                                    </a:prstGeom>
-                                  </pic:spPr>
-                                </pic:pic>
-                              </a:graphicData>
-                            </a:graphic>
-                          </wp:inline>
-                        </w:drawing>
-                      </w:r>
-                    </w:p>
-                  </w:txbxContent>
-                </v:textbox>
-              </v:shape>
-            </w:pict>
-          </mc:Fallback>
-        </mc:AlternateContent>
-      </w:r>
-      <w:r>
-        <w:rPr>
-          <w:rFonts w:ascii="Arial" w:eastAsia="Arial" w:hAnsi="Arial"/>
-          <w:b/>
-          <w:color w:val="FFFFFF"/>
-          <w:sz w:val="24"/>
-        </w:rPr>
-        <w:t>Confusion Matrix</w:t>
-      </w:r>
-    </w:p>
-    <w:p>
-      <w:pPr>
-        <w:spacing w:line="294" w:lineRule="exact"/>
-        <w:rPr>
-          <w:rFonts w:ascii="Times New Roman" w:eastAsia="Times New Roman" w:hAnsi="Times New Roman"/>
-        </w:rPr>
-      </w:pPr>
-    </w:p>
-    <w:p>
-      <w:pPr>
-        <w:spacing w:line="0" w:lineRule="atLeast"/>
-        <w:ind w:left="180"/>
-        <w:rPr>
-          <w:rFonts w:ascii="Arial" w:eastAsia="Arial" w:hAnsi="Arial"/>
-          <w:color w:val="FFFFFF"/>
-          <w:sz w:val="24"/>
-        </w:rPr>
-      </w:pPr>
-      <w:r>
-        <w:rPr>
-          <w:rFonts w:ascii="Arial" w:eastAsia="Arial" w:hAnsi="Arial"/>
-          <w:color w:val="FFFFFF"/>
-          <w:sz w:val="24"/>
-        </w:rPr>
-        <w:t>Summarize the 3-class confusion</w:t>
-      </w:r>
-    </w:p>
-    <w:p>
-      <w:pPr>
-        <w:spacing w:line="9" w:lineRule="exact"/>
-        <w:rPr>
-          <w:rFonts w:ascii="Times New Roman" w:eastAsia="Times New Roman" w:hAnsi="Times New Roman"/>
-        </w:rPr>
-      </w:pPr>
-    </w:p>
-    <w:p>
-      <w:pPr>
-        <w:spacing w:line="0" w:lineRule="atLeast"/>
-        <w:ind w:left="180"/>
-        <w:rPr>
-          <w:rFonts w:ascii="Arial" w:eastAsia="Arial" w:hAnsi="Arial"/>
-          <w:color w:val="FFFFFF"/>
-          <w:sz w:val="24"/>
-        </w:rPr>
-      </w:pPr>
-      <w:r>
-        <w:rPr>
-          <w:rFonts w:ascii="Arial" w:eastAsia="Arial" w:hAnsi="Arial"/>
-          <w:color w:val="FFFFFF"/>
-          <w:sz w:val="24"/>
-        </w:rPr>
-        <w:t>matrix. What classes are the model</w:t>
-      </w:r>
-    </w:p>
-    <w:p>
-      <w:pPr>
-        <w:spacing w:line="9" w:lineRule="exact"/>
-        <w:rPr>
-          <w:rFonts w:ascii="Times New Roman" w:eastAsia="Times New Roman" w:hAnsi="Times New Roman"/>
-        </w:rPr>
-      </w:pPr>
-    </w:p>
-    <w:p>
-      <w:pPr>
-        <w:spacing w:line="0" w:lineRule="atLeast"/>
-        <w:ind w:left="180"/>
-        <w:rPr>
-          <w:rFonts w:ascii="Arial" w:eastAsia="Arial" w:hAnsi="Arial"/>
-          <w:color w:val="FFFFFF"/>
-          <w:sz w:val="24"/>
-        </w:rPr>
-      </w:pPr>
-      <w:r>
-        <w:rPr>
-          <w:rFonts w:ascii="Arial" w:eastAsia="Arial" w:hAnsi="Arial"/>
-          <w:color w:val="FFFFFF"/>
-          <w:sz w:val="24"/>
-        </w:rPr>
-        <w:t>most likely to confuse? What</w:t>
-      </w:r>
-    </w:p>
-    <w:p>
-      <w:pPr>
-        <w:spacing w:line="9" w:lineRule="exact"/>
-        <w:rPr>
-          <w:rFonts w:ascii="Times New Roman" w:eastAsia="Times New Roman" w:hAnsi="Times New Roman"/>
-        </w:rPr>
-      </w:pPr>
-    </w:p>
-    <w:p>
-      <w:pPr>
-        <w:spacing w:line="0" w:lineRule="atLeast"/>
-        <w:ind w:left="180"/>
-        <w:rPr>
-          <w:rFonts w:ascii="Arial" w:eastAsia="Arial" w:hAnsi="Arial"/>
-          <w:color w:val="FFFFFF"/>
-          <w:sz w:val="24"/>
-        </w:rPr>
-      </w:pPr>
-      <w:r>
-        <w:rPr>
-          <w:rFonts w:ascii="Arial" w:eastAsia="Arial" w:hAnsi="Arial"/>
-          <w:color w:val="FFFFFF"/>
-          <w:sz w:val="24"/>
-        </w:rPr>
-        <w:t>class(</w:t>
-      </w:r>
-      <w:proofErr w:type="spellStart"/>
-      <w:r>
-        <w:rPr>
-          <w:rFonts w:ascii="Arial" w:eastAsia="Arial" w:hAnsi="Arial"/>
-          <w:color w:val="FFFFFF"/>
-          <w:sz w:val="24"/>
-        </w:rPr>
-        <w:t>es</w:t>
-      </w:r>
-      <w:proofErr w:type="spellEnd"/>
-      <w:r>
-        <w:rPr>
-          <w:rFonts w:ascii="Arial" w:eastAsia="Arial" w:hAnsi="Arial"/>
-          <w:color w:val="FFFFFF"/>
-          <w:sz w:val="24"/>
-        </w:rPr>
-        <w:t>) is the model most likely to</w:t>
-      </w:r>
-    </w:p>
-    <w:p>
-      <w:pPr>
-        <w:spacing w:line="9" w:lineRule="exact"/>
-        <w:rPr>
-          <w:rFonts w:ascii="Times New Roman" w:eastAsia="Times New Roman" w:hAnsi="Times New Roman"/>
-        </w:rPr>
-      </w:pPr>
-    </w:p>
-    <w:p>
-      <w:pPr>
-        <w:spacing w:line="0" w:lineRule="atLeast"/>
-        <w:ind w:left="180"/>
-        <w:rPr>
-          <w:rFonts w:ascii="Arial" w:eastAsia="Arial" w:hAnsi="Arial"/>
-          <w:color w:val="FFFFFF"/>
-          <w:sz w:val="24"/>
-        </w:rPr>
-      </w:pPr>
-      <w:r>
-        <w:rPr>
-          <w:rFonts w:ascii="Arial" w:eastAsia="Arial" w:hAnsi="Arial"/>
-          <w:color w:val="FFFFFF"/>
-          <w:sz w:val="24"/>
-        </w:rPr>
-        <w:t xml:space="preserve">get right? What might you do to </w:t>
-      </w:r>
-      <w:proofErr w:type="gramStart"/>
-      <w:r>
-        <w:rPr>
-          <w:rFonts w:ascii="Arial" w:eastAsia="Arial" w:hAnsi="Arial"/>
-          <w:color w:val="FFFFFF"/>
-          <w:sz w:val="24"/>
-        </w:rPr>
-        <w:t>try</w:t>
-      </w:r>
-      <w:proofErr w:type="gramEnd"/>
-    </w:p>
-    <w:p>
-      <w:pPr>
-        <w:spacing w:line="9" w:lineRule="exact"/>
-        <w:rPr>
-          <w:rFonts w:ascii="Times New Roman" w:eastAsia="Times New Roman" w:hAnsi="Times New Roman"/>
-        </w:rPr>
-      </w:pPr>
-    </w:p>
-    <w:p>
-      <w:pPr>
-        <w:spacing w:line="0" w:lineRule="atLeast"/>
-        <w:ind w:left="180"/>
-        <w:rPr>
-          <w:rFonts w:ascii="Arial" w:eastAsia="Arial" w:hAnsi="Arial"/>
-          <w:color w:val="FFFFFF"/>
-          <w:sz w:val="24"/>
-        </w:rPr>
-      </w:pPr>
-      <w:r>
-        <w:rPr>
-          <w:rFonts w:ascii="Arial" w:eastAsia="Arial" w:hAnsi="Arial"/>
-          <w:color w:val="FFFFFF"/>
-          <w:sz w:val="24"/>
-        </w:rPr>
-        <w:t>to remedy the model</w:t>
-      </w:r>
-      <w:r>
-        <w:rPr>
-          <w:rFonts w:ascii="Arial" w:eastAsia="Arial" w:hAnsi="Arial"/>
-          <w:color w:val="FFFFFF"/>
-          <w:sz w:val="24"/>
-        </w:rPr>
-        <w:t xml:space="preserve">’s </w:t>
-      </w:r>
-      <w:r>
-        <w:rPr>
-          <w:rFonts w:ascii="Arial" w:eastAsia="Arial" w:hAnsi="Arial"/>
-          <w:color w:val="FFFFFF"/>
-          <w:sz w:val="24"/>
-        </w:rPr>
-        <w:t>“confusion</w:t>
-      </w:r>
-      <w:r>
-        <w:rPr>
-          <w:rFonts w:ascii="Arial" w:eastAsia="Arial" w:hAnsi="Arial"/>
-          <w:color w:val="FFFFFF"/>
-          <w:sz w:val="24"/>
-        </w:rPr>
-        <w:t>”?</w:t>
-      </w:r>
-    </w:p>
-    <w:p>
-      <w:pPr>
-        <w:spacing w:line="9" w:lineRule="exact"/>
-        <w:rPr>
-          <w:rFonts w:ascii="Times New Roman" w:eastAsia="Times New Roman" w:hAnsi="Times New Roman"/>
-        </w:rPr>
-      </w:pPr>
-    </w:p>
-    <w:p>
-      <w:pPr>
-        <w:spacing w:line="0" w:lineRule="atLeast"/>
-        <w:ind w:left="180"/>
-        <w:rPr>
-          <w:rFonts w:ascii="Arial" w:eastAsia="Arial" w:hAnsi="Arial"/>
-          <w:color w:val="FFFFFF"/>
-          <w:sz w:val="24"/>
-        </w:rPr>
-      </w:pPr>
-      <w:r>
-        <w:rPr>
-          <w:rFonts w:ascii="Arial" w:eastAsia="Arial" w:hAnsi="Arial"/>
-          <w:color w:val="FFFFFF"/>
-          <w:sz w:val="24"/>
-        </w:rPr>
-        <w:t>Include a screenshot of the new</w:t>
-      </w:r>
-    </w:p>
-    <w:p>
-      <w:pPr>
-        <w:spacing w:line="9" w:lineRule="exact"/>
-        <w:rPr>
-          <w:rFonts w:ascii="Times New Roman" w:eastAsia="Times New Roman" w:hAnsi="Times New Roman"/>
-        </w:rPr>
-      </w:pPr>
-    </w:p>
-    <w:p>
-      <w:pPr>
-        <w:spacing w:line="0" w:lineRule="atLeast"/>
-        <w:ind w:left="180"/>
-        <w:rPr>
-          <w:rFonts w:ascii="Arial" w:eastAsia="Arial" w:hAnsi="Arial"/>
-          <w:color w:val="FFFFFF"/>
-          <w:sz w:val="24"/>
-        </w:rPr>
-      </w:pPr>
-      <w:r>
-        <w:rPr>
-          <w:rFonts w:ascii="Arial" w:eastAsia="Arial" w:hAnsi="Arial"/>
-          <w:color w:val="FFFFFF"/>
-          <w:sz w:val="24"/>
-        </w:rPr>
-        <w:t>confusion matrix.</w:t>
-      </w:r>
-    </w:p>
-    <w:p>
-      <w:pPr>
-        <w:spacing w:line="200" w:lineRule="exact"/>
-        <w:rPr>
-          <w:rFonts w:ascii="Times New Roman" w:eastAsia="Times New Roman" w:hAnsi="Times New Roman"/>
-        </w:rPr>
-      </w:pPr>
-    </w:p>
-    <w:p>
-      <w:pPr>
-        <w:spacing w:line="334" w:lineRule="exact"/>
-        <w:rPr>
-          <w:rFonts w:ascii="Times New Roman" w:eastAsia="Times New Roman" w:hAnsi="Times New Roman"/>
-        </w:rPr>
-      </w:pPr>
-    </w:p>
-    <w:p>
-      <w:pPr>
-        <w:spacing w:line="0" w:lineRule="atLeast"/>
-        <w:ind w:left="180"/>
-        <w:rPr>
-          <w:rFonts w:ascii="Arial" w:eastAsia="Arial" w:hAnsi="Arial"/>
-          <w:b/>
-          <w:color w:val="FFFFFF"/>
-          <w:sz w:val="24"/>
-        </w:rPr>
-      </w:pPr>
-      <w:r>
-        <w:rPr>
-          <w:rFonts w:ascii="Arial" w:eastAsia="Arial" w:hAnsi="Arial"/>
-          <w:b/>
-          <w:color w:val="FFFFFF"/>
-          <w:sz w:val="24"/>
-        </w:rPr>
-        <w:t>Precision &amp; Recall</w:t>
-      </w:r>
-    </w:p>
-    <w:p>
-      <w:pPr>
-        <w:spacing w:line="294" w:lineRule="exact"/>
-        <w:rPr>
-          <w:rFonts w:ascii="Times New Roman" w:eastAsia="Times New Roman" w:hAnsi="Times New Roman"/>
-        </w:rPr>
-      </w:pPr>
-    </w:p>
-    <w:p>
-      <w:pPr>
-        <w:spacing w:line="0" w:lineRule="atLeast"/>
-        <w:ind w:left="180"/>
-        <w:rPr>
-          <w:rFonts w:ascii="Arial" w:eastAsia="Arial" w:hAnsi="Arial"/>
-          <w:color w:val="FFFFFF"/>
-          <w:sz w:val="24"/>
-        </w:rPr>
-      </w:pPr>
-      <w:r>
-        <w:rPr>
-          <w:rFonts w:ascii="Arial" w:eastAsia="Arial" w:hAnsi="Arial"/>
-          <w:b/>
-          <w:bCs/>
-          <w:noProof/>
-          <w:color w:val="FFFFFF"/>
-          <w:sz w:val="24"/>
-          <w:szCs w:val="24"/>
-        </w:rPr>
-        <mc:AlternateContent>
-          <mc:Choice Requires="wps">
-            <w:drawing>
-              <wp:anchor distT="0" distB="0" distL="114300" distR="114300" simplePos="0" relativeHeight="251700736" behindDoc="0" locked="0" layoutInCell="1" allowOverlap="1" wp14:anchorId="34921262" wp14:editId="141FE3B9">
-                <wp:simplePos x="0" y="0"/>
-                <wp:positionH relativeFrom="column">
-                  <wp:posOffset>2751878</wp:posOffset>
-                </wp:positionH>
-                <wp:positionV relativeFrom="paragraph">
-                  <wp:posOffset>51224</wp:posOffset>
-                </wp:positionV>
-                <wp:extent cx="3979333" cy="457200"/>
-                <wp:effectExtent l="0" t="0" r="0" b="0"/>
-                <wp:wrapNone/>
-                <wp:docPr id="23" name="Text Box 23"/>
-                <wp:cNvGraphicFramePr/>
-                <a:graphic xmlns:a="http://schemas.openxmlformats.org/drawingml/2006/main">
-                  <a:graphicData uri="http://schemas.microsoft.com/office/word/2010/wordprocessingShape">
-                    <wps:wsp>
-                      <wps:cNvSpPr txBox="1"/>
-                      <wps:spPr>
-                        <a:xfrm>
-                          <a:off x="0" y="0"/>
-                          <a:ext cx="3979333" cy="457200"/>
-                        </a:xfrm>
-                        <a:prstGeom prst="rect">
-                          <a:avLst/>
-                        </a:prstGeom>
-                        <a:solidFill>
-                          <a:schemeClr val="lt1"/>
-                        </a:solidFill>
-                        <a:ln w="6350">
-                          <a:noFill/>
-                        </a:ln>
-                      </wps:spPr>
-                      <wps:txbx>
-                        <w:txbxContent>
-                          <w:p>
-                            <w:pPr>
-                              <w:jc w:val="both"/>
-                              <w:rPr>
-                                <w:rFonts w:cs="Calibri"/>
-                                <w:sz w:val="24"/>
-                                <w:szCs w:val="24"/>
-                              </w:rPr>
-                            </w:pPr>
-                            <w:r>
-                              <w:rPr>
-                                <w:rFonts w:cs="Calibri"/>
-                                <w:sz w:val="24"/>
-                                <w:szCs w:val="24"/>
-                              </w:rPr>
-                              <w:t>Precision and recall values are 91.7% and 89.2% respectively.</w:t>
                             </w:r>
                           </w:p>
                         </w:txbxContent>
@@ -5228,7 +4918,7 @@
           </mc:Choice>
           <mc:Fallback>
             <w:pict>
-              <v:shape w14:anchorId="34921262" id="Text Box 23" o:spid="_x0000_s1038" type="#_x0000_t202" style="position:absolute;left:0;text-align:left;margin-left:216.7pt;margin-top:4.05pt;width:313.35pt;height:36pt;z-index:251700736;visibility:visible;mso-wrap-style:square;mso-width-percent:0;mso-height-percent:0;mso-wrap-distance-left:9pt;mso-wrap-distance-top:0;mso-wrap-distance-right:9pt;mso-wrap-distance-bottom:0;mso-position-horizontal:absolute;mso-position-horizontal-relative:text;mso-position-vertical:absolute;mso-position-vertical-relative:text;mso-width-percent:0;mso-height-percent:0;mso-width-relative:margin;mso-height-relative:margin;v-text-anchor:top" o:gfxdata="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" fillcolor="white [3201]" stroked="f" strokeweight=".5pt">
+              <v:shape w14:anchorId="28EF7874" id="Text Box 21" o:spid="_x0000_s1037" type="#_x0000_t202" style="position:absolute;margin-left:220pt;margin-top:11.55pt;width:313.3pt;height:159.5pt;z-index:251694592;visibility:visible;mso-wrap-style:square;mso-width-percent:0;mso-height-percent:0;mso-wrap-distance-left:9pt;mso-wrap-distance-top:0;mso-wrap-distance-right:9pt;mso-wrap-distance-bottom:0;mso-position-horizontal:absolute;mso-position-horizontal-relative:text;mso-position-vertical:absolute;mso-position-vertical-relative:text;mso-width-percent:0;mso-height-percent:0;mso-width-relative:margin;mso-height-relative:margin;v-text-anchor:top" o:gfxdata="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" fillcolor="white [3201]" stroked="f" strokeweight=".5pt">
                 <v:textbox>
                   <w:txbxContent>
                     <w:p>
@@ -5246,7 +4936,94 @@
                           <w:sz w:val="24"/>
                           <w:szCs w:val="24"/>
                         </w:rPr>
-                        <w:t>Precision and recall values are 91.7% and 89.2% respectively.</w:t>
+                        <w:t>Model is most likely to confuse with normal class. It also confuses a little bit about virus label. Model will not confuse about bacteria class as can be seen from confusion matrix.</w:t>
+                      </w:r>
+                    </w:p>
+                    <w:p>
+                      <w:pPr>
+                        <w:jc w:val="both"/>
+                        <w:rPr>
+                          <w:rFonts w:cs="Calibri"/>
+                          <w:sz w:val="24"/>
+                          <w:szCs w:val="24"/>
+                        </w:rPr>
+                      </w:pPr>
+                      <w:r>
+                        <w:rPr>
+                          <w:rFonts w:cs="Calibri"/>
+                          <w:sz w:val="24"/>
+                          <w:szCs w:val="24"/>
+                        </w:rPr>
+                        <w:t>We can add more images to each class as there only 100 images for each class now.</w:t>
+                      </w:r>
+                    </w:p>
+                    <w:p>
+                      <w:pPr>
+                        <w:jc w:val="both"/>
+                        <w:rPr>
+                          <w:rFonts w:cs="Calibri"/>
+                          <w:sz w:val="24"/>
+                          <w:szCs w:val="24"/>
+                        </w:rPr>
+                      </w:pPr>
+                    </w:p>
+                    <w:p>
+                      <w:pPr>
+                        <w:jc w:val="both"/>
+                        <w:rPr>
+                          <w:rFonts w:cs="Calibri"/>
+                          <w:sz w:val="24"/>
+                          <w:szCs w:val="24"/>
+                        </w:rPr>
+                      </w:pPr>
+                      <w:r>
+                        <w:rPr>
+                          <w:rFonts w:cs="Calibri"/>
+                          <w:noProof/>
+                          <w:sz w:val="24"/>
+                          <w:szCs w:val="24"/>
+                        </w:rPr>
+                        <w:drawing>
+                          <wp:inline distT="0" distB="0" distL="0" distR="0" wp14:anchorId="0914AA97" wp14:editId="1D46F716">
+                            <wp:extent cx="2198985" cy="882650"/>
+                            <wp:effectExtent l="0" t="0" r="0" b="0"/>
+                            <wp:docPr id="22" name="Picture 22"/>
+                            <wp:cNvGraphicFramePr>
+                              <a:graphicFrameLocks xmlns:a="http://schemas.openxmlformats.org/drawingml/2006/main" noChangeAspect="1"/>
+                            </wp:cNvGraphicFramePr>
+                            <a:graphic xmlns:a="http://schemas.openxmlformats.org/drawingml/2006/main">
+                              <a:graphicData uri="http://schemas.openxmlformats.org/drawingml/2006/picture">
+                                <pic:pic xmlns:pic="http://schemas.openxmlformats.org/drawingml/2006/picture">
+                                  <pic:nvPicPr>
+                                    <pic:cNvPr id="22" name="Screen Shot 2019-07-21 at 11.40.54 AM.png"/>
+                                    <pic:cNvPicPr/>
+                                  </pic:nvPicPr>
+                                  <pic:blipFill>
+                                    <a:blip r:embed="rId25">
+                                      <a:extLst>
+                                        <a:ext uri="{28A0092B-C50C-407E-A947-70E740481C1C}">
+                                          <a14:useLocalDpi xmlns:a14="http://schemas.microsoft.com/office/drawing/2010/main" val="0"/>
+                                        </a:ext>
+                                      </a:extLst>
+                                    </a:blip>
+                                    <a:stretch>
+                                      <a:fillRect/>
+                                    </a:stretch>
+                                  </pic:blipFill>
+                                  <pic:spPr>
+                                    <a:xfrm>
+                                      <a:off x="0" y="0"/>
+                                      <a:ext cx="2259497" cy="906939"/>
+                                    </a:xfrm>
+                                    <a:prstGeom prst="rect">
+                                      <a:avLst/>
+                                    </a:prstGeom>
+                                  </pic:spPr>
+                                </pic:pic>
+                              </a:graphicData>
+                            </a:graphic>
+                          </wp:inline>
+                        </w:drawing>
                       </w:r>
                     </w:p>
                   </w:txbxContent>
@@ -5256,21 +5033,677 @@
           </mc:Fallback>
         </mc:AlternateContent>
       </w:r>
-      <w:r>
-        <w:rPr>
-          <w:rFonts w:ascii="Arial" w:eastAsia="Arial" w:hAnsi="Arial"/>
-          <w:color w:val="FFFFFF"/>
-          <w:sz w:val="24"/>
-        </w:rPr>
-        <w:t>What are the model</w:t>
-      </w:r>
-      <w:r>
-        <w:rPr>
-          <w:rFonts w:ascii="Arial" w:eastAsia="Arial" w:hAnsi="Arial"/>
-          <w:color w:val="FFFFFF"/>
-          <w:sz w:val="24"/>
-        </w:rPr>
-        <w:t xml:space="preserve">’s precision </w:t>
+    </w:p>
+    <w:p>
+      <w:pPr>
+        <w:spacing w:line="0" w:lineRule="atLeast"/>
+        <w:ind w:left="180"/>
+        <w:rPr>
+          <w:rFonts w:ascii="Arial" w:eastAsia="Arial" w:hAnsi="Arial"/>
+          <w:b/>
+          <w:color w:val="FFFFFF"/>
+          <w:sz w:val="24"/>
+        </w:rPr>
+      </w:pPr>
+      <w:r>
+        <w:rPr>
+          <w:rFonts w:ascii="Arial" w:eastAsia="Arial" w:hAnsi="Arial"/>
+          <w:b/>
+          <w:color w:val="FFFFFF"/>
+          <w:sz w:val="24"/>
+        </w:rPr>
+        <w:t>Confusion Matrix</w:t>
+      </w:r>
+    </w:p>
+    <w:p>
+      <w:pPr>
+        <w:spacing w:line="294" w:lineRule="exact"/>
+        <w:rPr>
+          <w:rFonts w:ascii="Times New Roman" w:eastAsia="Times New Roman" w:hAnsi="Times New Roman"/>
+        </w:rPr>
+      </w:pPr>
+    </w:p>
+    <w:p>
+      <w:pPr>
+        <w:spacing w:line="0" w:lineRule="atLeast"/>
+        <w:ind w:left="180"/>
+        <w:rPr>
+          <w:rFonts w:ascii="Arial" w:eastAsia="Arial" w:hAnsi="Arial"/>
+          <w:color w:val="FFFFFF"/>
+          <w:sz w:val="24"/>
+        </w:rPr>
+      </w:pPr>
+      <w:r>
+        <w:rPr>
+          <w:rFonts w:ascii="Arial" w:eastAsia="Arial" w:hAnsi="Arial"/>
+          <w:color w:val="FFFFFF"/>
+          <w:sz w:val="24"/>
+        </w:rPr>
+        <w:t>Summarize the 3-class confusion</w:t>
+      </w:r>
+    </w:p>
+    <w:p>
+      <w:pPr>
+        <w:spacing w:line="9" w:lineRule="exact"/>
+        <w:rPr>
+          <w:rFonts w:ascii="Times New Roman" w:eastAsia="Times New Roman" w:hAnsi="Times New Roman"/>
+        </w:rPr>
+      </w:pPr>
+    </w:p>
+    <w:p>
+      <w:pPr>
+        <w:spacing w:line="0" w:lineRule="atLeast"/>
+        <w:ind w:left="180"/>
+        <w:rPr>
+          <w:rFonts w:ascii="Arial" w:eastAsia="Arial" w:hAnsi="Arial"/>
+          <w:color w:val="FFFFFF"/>
+          <w:sz w:val="24"/>
+        </w:rPr>
+      </w:pPr>
+      <w:r>
+        <w:rPr>
+          <w:rFonts w:ascii="Arial" w:eastAsia="Arial" w:hAnsi="Arial"/>
+          <w:color w:val="FFFFFF"/>
+          <w:sz w:val="24"/>
+        </w:rPr>
+        <w:t>matrix. What classes are the model</w:t>
+      </w:r>
+    </w:p>
+    <w:p>
+      <w:pPr>
+        <w:spacing w:line="9" w:lineRule="exact"/>
+        <w:rPr>
+          <w:rFonts w:ascii="Times New Roman" w:eastAsia="Times New Roman" w:hAnsi="Times New Roman"/>
+        </w:rPr>
+      </w:pPr>
+    </w:p>
+    <w:p>
+      <w:pPr>
+        <w:spacing w:line="0" w:lineRule="atLeast"/>
+        <w:ind w:left="180"/>
+        <w:rPr>
+          <w:rFonts w:ascii="Arial" w:eastAsia="Arial" w:hAnsi="Arial"/>
+          <w:color w:val="FFFFFF"/>
+          <w:sz w:val="24"/>
+        </w:rPr>
+      </w:pPr>
+      <w:r>
+        <w:rPr>
+          <w:rFonts w:ascii="Arial" w:eastAsia="Arial" w:hAnsi="Arial"/>
+          <w:color w:val="FFFFFF"/>
+          <w:sz w:val="24"/>
+        </w:rPr>
+        <w:t>most likely to confuse? What</w:t>
+      </w:r>
+    </w:p>
+    <w:p>
+      <w:pPr>
+        <w:spacing w:line="9" w:lineRule="exact"/>
+        <w:rPr>
+          <w:rFonts w:ascii="Times New Roman" w:eastAsia="Times New Roman" w:hAnsi="Times New Roman"/>
+        </w:rPr>
+      </w:pPr>
+    </w:p>
+    <w:p>
+      <w:pPr>
+        <w:spacing w:line="0" w:lineRule="atLeast"/>
+        <w:ind w:left="180"/>
+        <w:rPr>
+          <w:rFonts w:ascii="Arial" w:eastAsia="Arial" w:hAnsi="Arial"/>
+          <w:color w:val="FFFFFF"/>
+          <w:sz w:val="24"/>
+        </w:rPr>
+      </w:pPr>
+      <w:r>
+        <w:rPr>
+          <w:rFonts w:ascii="Arial" w:eastAsia="Arial" w:hAnsi="Arial"/>
+          <w:color w:val="FFFFFF"/>
+          <w:sz w:val="24"/>
+        </w:rPr>
+        <w:t>class(</w:t>
+      </w:r>
+      <w:proofErr w:type="spellStart"/>
+      <w:r>
+        <w:rPr>
+          <w:rFonts w:ascii="Arial" w:eastAsia="Arial" w:hAnsi="Arial"/>
+          <w:color w:val="FFFFFF"/>
+          <w:sz w:val="24"/>
+        </w:rPr>
+        <w:t>es</w:t>
+      </w:r>
+      <w:proofErr w:type="spellEnd"/>
+      <w:r>
+        <w:rPr>
+          <w:rFonts w:ascii="Arial" w:eastAsia="Arial" w:hAnsi="Arial"/>
+          <w:color w:val="FFFFFF"/>
+          <w:sz w:val="24"/>
+        </w:rPr>
+        <w:t>) is the model most likely to</w:t>
+      </w:r>
+    </w:p>
+    <w:p>
+      <w:pPr>
+        <w:spacing w:line="9" w:lineRule="exact"/>
+        <w:rPr>
+          <w:rFonts w:ascii="Times New Roman" w:eastAsia="Times New Roman" w:hAnsi="Times New Roman"/>
+        </w:rPr>
+      </w:pPr>
+    </w:p>
+    <w:p>
+      <w:pPr>
+        <w:spacing w:line="0" w:lineRule="atLeast"/>
+        <w:ind w:left="180"/>
+        <w:rPr>
+          <w:rFonts w:ascii="Arial" w:eastAsia="Arial" w:hAnsi="Arial"/>
+          <w:color w:val="FFFFFF"/>
+          <w:sz w:val="24"/>
+        </w:rPr>
+      </w:pPr>
+      <w:r>
+        <w:rPr>
+          <w:rFonts w:ascii="Arial" w:eastAsia="Arial" w:hAnsi="Arial"/>
+          <w:color w:val="FFFFFF"/>
+          <w:sz w:val="24"/>
+        </w:rPr>
+        <w:t xml:space="preserve">get right? What might you do to </w:t>
+      </w:r>
+      <w:proofErr w:type="gramStart"/>
+      <w:r>
+        <w:rPr>
+          <w:rFonts w:ascii="Arial" w:eastAsia="Arial" w:hAnsi="Arial"/>
+          <w:color w:val="FFFFFF"/>
+          <w:sz w:val="24"/>
+        </w:rPr>
+        <w:t>try</w:t>
+      </w:r>
+      <w:proofErr w:type="gramEnd"/>
+    </w:p>
+    <w:p>
+      <w:pPr>
+        <w:spacing w:line="9" w:lineRule="exact"/>
+        <w:rPr>
+          <w:rFonts w:ascii="Times New Roman" w:eastAsia="Times New Roman" w:hAnsi="Times New Roman"/>
+        </w:rPr>
+      </w:pPr>
+    </w:p>
+    <w:p>
+      <w:pPr>
+        <w:spacing w:line="0" w:lineRule="atLeast"/>
+        <w:ind w:left="180"/>
+        <w:rPr>
+          <w:rFonts w:ascii="Arial" w:eastAsia="Arial" w:hAnsi="Arial"/>
+          <w:color w:val="FFFFFF"/>
+          <w:sz w:val="24"/>
+        </w:rPr>
+      </w:pPr>
+      <w:r>
+        <w:rPr>
+          <w:rFonts w:ascii="Arial" w:eastAsia="Arial" w:hAnsi="Arial"/>
+          <w:color w:val="FFFFFF"/>
+          <w:sz w:val="24"/>
+        </w:rPr>
+        <w:t>to remedy the model’s “confusion”?</w:t>
+      </w:r>
+    </w:p>
+    <w:p>
+      <w:pPr>
+        <w:spacing w:line="9" w:lineRule="exact"/>
+        <w:rPr>
+          <w:rFonts w:ascii="Times New Roman" w:eastAsia="Times New Roman" w:hAnsi="Times New Roman"/>
+        </w:rPr>
+      </w:pPr>
+    </w:p>
+    <w:p>
+      <w:pPr>
+        <w:spacing w:line="0" w:lineRule="atLeast"/>
+        <w:ind w:left="180"/>
+        <w:rPr>
+          <w:rFonts w:ascii="Arial" w:eastAsia="Arial" w:hAnsi="Arial"/>
+          <w:color w:val="FFFFFF"/>
+          <w:sz w:val="24"/>
+        </w:rPr>
+      </w:pPr>
+      <w:r>
+        <w:rPr>
+          <w:rFonts w:ascii="Arial" w:eastAsia="Arial" w:hAnsi="Arial"/>
+          <w:color w:val="FFFFFF"/>
+          <w:sz w:val="24"/>
+        </w:rPr>
+        <w:t>Include a screenshot of the new</w:t>
+      </w:r>
+    </w:p>
+    <w:p>
+      <w:pPr>
+        <w:spacing w:line="9" w:lineRule="exact"/>
+        <w:rPr>
+          <w:rFonts w:ascii="Times New Roman" w:eastAsia="Times New Roman" w:hAnsi="Times New Roman"/>
+        </w:rPr>
+      </w:pPr>
+    </w:p>
+    <w:p>
+      <w:pPr>
+        <w:spacing w:line="0" w:lineRule="atLeast"/>
+        <w:ind w:left="180"/>
+        <w:rPr>
+          <w:rFonts w:ascii="Arial" w:eastAsia="Arial" w:hAnsi="Arial"/>
+          <w:color w:val="FFFFFF"/>
+          <w:sz w:val="24"/>
+        </w:rPr>
+      </w:pPr>
+      <w:r>
+        <w:rPr>
+          <w:rFonts w:ascii="Arial" w:eastAsia="Arial" w:hAnsi="Arial"/>
+          <w:color w:val="FFFFFF"/>
+          <w:sz w:val="24"/>
+        </w:rPr>
+        <w:t>confusion matrix.</w:t>
+      </w:r>
+    </w:p>
+    <w:p>
+      <w:pPr>
+        <w:spacing w:line="200" w:lineRule="exact"/>
+        <w:rPr>
+          <w:rFonts w:ascii="Times New Roman" w:eastAsia="Times New Roman" w:hAnsi="Times New Roman"/>
+        </w:rPr>
+      </w:pPr>
+    </w:p>
+    <w:p>
+      <w:pPr>
+        <w:spacing w:line="334" w:lineRule="exact"/>
+        <w:rPr>
+          <w:rFonts w:ascii="Times New Roman" w:eastAsia="Times New Roman" w:hAnsi="Times New Roman"/>
+        </w:rPr>
+      </w:pPr>
+      <w:r>
+        <w:rPr>
+          <w:rFonts w:ascii="Arial" w:eastAsia="Arial" w:hAnsi="Arial"/>
+          <w:b/>
+          <w:bCs/>
+          <w:noProof/>
+          <w:color w:val="FFFFFF"/>
+          <w:sz w:val="24"/>
+          <w:szCs w:val="24"/>
+        </w:rPr>
+        <mc:AlternateContent>
+          <mc:Choice Requires="wps">
+            <w:drawing>
+              <wp:anchor distT="0" distB="0" distL="114300" distR="114300" simplePos="0" relativeHeight="251700736" behindDoc="0" locked="0" layoutInCell="1" allowOverlap="1" wp14:anchorId="34921262" wp14:editId="07F2CD7F">
+                <wp:simplePos x="0" y="0"/>
+                <wp:positionH relativeFrom="column">
+                  <wp:posOffset>2751455</wp:posOffset>
+                </wp:positionH>
+                <wp:positionV relativeFrom="paragraph">
+                  <wp:posOffset>185209</wp:posOffset>
+                </wp:positionV>
+                <wp:extent cx="4021243" cy="1320800"/>
+                <wp:effectExtent l="0" t="0" r="5080" b="0"/>
+                <wp:wrapNone/>
+                <wp:docPr id="23" name="Text Box 23"/>
+                <wp:cNvGraphicFramePr/>
+                <a:graphic xmlns:a="http://schemas.openxmlformats.org/drawingml/2006/main">
+                  <a:graphicData uri="http://schemas.microsoft.com/office/word/2010/wordprocessingShape">
+                    <wps:wsp>
+                      <wps:cNvSpPr txBox="1"/>
+                      <wps:spPr>
+                        <a:xfrm>
+                          <a:off x="0" y="0"/>
+                          <a:ext cx="4021243" cy="1320800"/>
+                        </a:xfrm>
+                        <a:prstGeom prst="rect">
+                          <a:avLst/>
+                        </a:prstGeom>
+                        <a:solidFill>
+                          <a:schemeClr val="lt1"/>
+                        </a:solidFill>
+                        <a:ln w="6350">
+                          <a:noFill/>
+                        </a:ln>
+                      </wps:spPr>
+                      <wps:txbx>
+                        <w:txbxContent>
+                          <w:p>
+                            <w:pPr>
+                              <w:jc w:val="both"/>
+                              <w:rPr>
+                                <w:rFonts w:cs="Calibri"/>
+                                <w:sz w:val="22"/>
+                                <w:szCs w:val="22"/>
+                              </w:rPr>
+                            </w:pPr>
+                            <w:r>
+                              <w:rPr>
+                                <w:rFonts w:cs="Calibri"/>
+                                <w:sz w:val="22"/>
+                                <w:szCs w:val="22"/>
+                              </w:rPr>
+                              <w:t>Precision and recall are calculated foreach class individually and by taking an average of them you get precision and recall values for whole model.</w:t>
+                            </w:r>
+                            <w:r>
+                              <w:rPr>
+                                <w:rFonts w:cs="Calibri"/>
+                                <w:sz w:val="22"/>
+                                <w:szCs w:val="22"/>
+                              </w:rPr>
+                              <w:t xml:space="preserve"> Precision for normal, virus and bacteria classes are 82.4%, 90.9%, 100%. </w:t>
+                            </w:r>
+                            <w:r>
+                              <w:rPr>
+                                <w:rFonts w:cs="Calibri"/>
+                                <w:sz w:val="22"/>
+                                <w:szCs w:val="22"/>
+                              </w:rPr>
+                              <w:t xml:space="preserve">Similarly for recall divide the value of TP by sum of the </w:t>
+                            </w:r>
+                            <w:r>
+                              <w:rPr>
+                                <w:rFonts w:cs="Calibri"/>
+                                <w:sz w:val="22"/>
+                                <w:szCs w:val="22"/>
+                              </w:rPr>
+                              <w:t>column.</w:t>
+                            </w:r>
+                            <w:r>
+                              <w:rPr>
+                                <w:rFonts w:cs="Calibri"/>
+                                <w:sz w:val="22"/>
+                                <w:szCs w:val="22"/>
+                              </w:rPr>
+                              <w:t xml:space="preserve"> Hence p</w:t>
+                            </w:r>
+                            <w:r>
+                              <w:rPr>
+                                <w:rFonts w:cs="Calibri"/>
+                                <w:sz w:val="22"/>
+                                <w:szCs w:val="22"/>
+                              </w:rPr>
+                              <w:t xml:space="preserve">recision and recall values </w:t>
+                            </w:r>
+                            <w:r>
+                              <w:rPr>
+                                <w:rFonts w:cs="Calibri"/>
+                                <w:sz w:val="22"/>
+                                <w:szCs w:val="22"/>
+                              </w:rPr>
+                              <w:t xml:space="preserve">for whole model </w:t>
+                            </w:r>
+                            <w:r>
+                              <w:rPr>
+                                <w:rFonts w:cs="Calibri"/>
+                                <w:sz w:val="22"/>
+                                <w:szCs w:val="22"/>
+                              </w:rPr>
+                              <w:t>are 91.7</w:t>
+                            </w:r>
+                            <w:proofErr w:type="gramStart"/>
+                            <w:r>
+                              <w:rPr>
+                                <w:rFonts w:cs="Calibri"/>
+                                <w:sz w:val="22"/>
+                                <w:szCs w:val="22"/>
+                              </w:rPr>
+                              <w:t>%</w:t>
+                            </w:r>
+                            <w:r>
+                              <w:rPr>
+                                <w:rFonts w:cs="Calibri"/>
+                                <w:sz w:val="22"/>
+                                <w:szCs w:val="22"/>
+                              </w:rPr>
+                              <w:t>(</w:t>
+                            </w:r>
+                            <w:proofErr w:type="gramEnd"/>
+                            <w:r>
+                              <w:rPr>
+                                <w:rFonts w:cs="Calibri"/>
+                                <w:sz w:val="22"/>
+                                <w:szCs w:val="22"/>
+                              </w:rPr>
+                              <w:t>(</w:t>
+                            </w:r>
+                            <w:r>
+                              <w:rPr>
+                                <w:rFonts w:cs="Calibri"/>
+                                <w:sz w:val="22"/>
+                                <w:szCs w:val="22"/>
+                              </w:rPr>
+                              <w:t>(82.4+90.9+100)/</w:t>
+                            </w:r>
+                            <w:r>
+                              <w:rPr>
+                                <w:rFonts w:cs="Calibri"/>
+                                <w:sz w:val="22"/>
+                                <w:szCs w:val="22"/>
+                              </w:rPr>
+                              <w:t>298)*100.0</w:t>
+                            </w:r>
+                            <w:r>
+                              <w:rPr>
+                                <w:rFonts w:cs="Calibri"/>
+                                <w:sz w:val="22"/>
+                                <w:szCs w:val="22"/>
+                              </w:rPr>
+                              <w:t>)</w:t>
+                            </w:r>
+                            <w:r>
+                              <w:rPr>
+                                <w:rFonts w:cs="Calibri"/>
+                                <w:sz w:val="22"/>
+                                <w:szCs w:val="22"/>
+                              </w:rPr>
+                              <w:t xml:space="preserve"> and 89.2% respectively.</w:t>
+                            </w:r>
+                          </w:p>
+                        </w:txbxContent>
+                      </wps:txbx>
+                      <wps:bodyPr rot="0" spcFirstLastPara="0" vertOverflow="overflow" horzOverflow="overflow" vert="horz" wrap="square" lIns="91440" tIns="45720" rIns="91440" bIns="45720" numCol="1" spcCol="0" rtlCol="0" fromWordArt="0" anchor="t" anchorCtr="0" forceAA="0" compatLnSpc="1">
+                        <a:prstTxWarp prst="textNoShape">
+                          <a:avLst/>
+                        </a:prstTxWarp>
+                        <a:noAutofit/>
+                      </wps:bodyPr>
+                    </wps:wsp>
+                  </a:graphicData>
+                </a:graphic>
+                <wp14:sizeRelH relativeFrom="margin">
+                  <wp14:pctWidth>0</wp14:pctWidth>
+                </wp14:sizeRelH>
+                <wp14:sizeRelV relativeFrom="margin">
+                  <wp14:pctHeight>0</wp14:pctHeight>
+                </wp14:sizeRelV>
+              </wp:anchor>
+            </w:drawing>
+          </mc:Choice>
+          <mc:Fallback>
+            <w:pict>
+              <v:shape w14:anchorId="34921262" id="Text Box 23" o:spid="_x0000_s1038" type="#_x0000_t202" style="position:absolute;margin-left:216.65pt;margin-top:14.6pt;width:316.65pt;height:104pt;z-index:251700736;visibility:visible;mso-wrap-style:square;mso-width-percent:0;mso-height-percent:0;mso-wrap-distance-left:9pt;mso-wrap-distance-top:0;mso-wrap-distance-right:9pt;mso-wrap-distance-bottom:0;mso-position-horizontal:absolute;mso-position-horizontal-relative:text;mso-position-vertical:absolute;mso-position-vertical-relative:text;mso-width-percent:0;mso-height-percent:0;mso-width-relative:margin;mso-height-relative:margin;v-text-anchor:top" o:gfxdata="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" fillcolor="white [3201]" stroked="f" strokeweight=".5pt">
+                <v:textbox>
+                  <w:txbxContent>
+                    <w:p>
+                      <w:pPr>
+                        <w:jc w:val="both"/>
+                        <w:rPr>
+                          <w:rFonts w:cs="Calibri"/>
+                          <w:sz w:val="22"/>
+                          <w:szCs w:val="22"/>
+                        </w:rPr>
+                      </w:pPr>
+                      <w:r>
+                        <w:rPr>
+                          <w:rFonts w:cs="Calibri"/>
+                          <w:sz w:val="22"/>
+                          <w:szCs w:val="22"/>
+                        </w:rPr>
+                        <w:t>Precision and recall are calculated foreach class individually and by taking an average of them you get precision and recall values for whole model.</w:t>
+                      </w:r>
+                      <w:r>
+                        <w:rPr>
+                          <w:rFonts w:cs="Calibri"/>
+                          <w:sz w:val="22"/>
+                          <w:szCs w:val="22"/>
+                        </w:rPr>
+                        <w:t xml:space="preserve"> Precision for normal, virus and bacteria classes are 82.4%, 90.9%, 100%. </w:t>
+                      </w:r>
+                      <w:r>
+                        <w:rPr>
+                          <w:rFonts w:cs="Calibri"/>
+                          <w:sz w:val="22"/>
+                          <w:szCs w:val="22"/>
+                        </w:rPr>
+                        <w:t xml:space="preserve">Similarly for recall divide the value of TP by sum of the </w:t>
+                      </w:r>
+                      <w:r>
+                        <w:rPr>
+                          <w:rFonts w:cs="Calibri"/>
+                          <w:sz w:val="22"/>
+                          <w:szCs w:val="22"/>
+                        </w:rPr>
+                        <w:t>column.</w:t>
+                      </w:r>
+                      <w:r>
+                        <w:rPr>
+                          <w:rFonts w:cs="Calibri"/>
+                          <w:sz w:val="22"/>
+                          <w:szCs w:val="22"/>
+                        </w:rPr>
+                        <w:t xml:space="preserve"> Hence p</w:t>
+                      </w:r>
+                      <w:r>
+                        <w:rPr>
+                          <w:rFonts w:cs="Calibri"/>
+                          <w:sz w:val="22"/>
+                          <w:szCs w:val="22"/>
+                        </w:rPr>
+                        <w:t xml:space="preserve">recision and recall values </w:t>
+                      </w:r>
+                      <w:r>
+                        <w:rPr>
+                          <w:rFonts w:cs="Calibri"/>
+                          <w:sz w:val="22"/>
+                          <w:szCs w:val="22"/>
+                        </w:rPr>
+                        <w:t xml:space="preserve">for whole model </w:t>
+                      </w:r>
+                      <w:r>
+                        <w:rPr>
+                          <w:rFonts w:cs="Calibri"/>
+                          <w:sz w:val="22"/>
+                          <w:szCs w:val="22"/>
+                        </w:rPr>
+                        <w:t>are 91.7</w:t>
+                      </w:r>
+                      <w:proofErr w:type="gramStart"/>
+                      <w:r>
+                        <w:rPr>
+                          <w:rFonts w:cs="Calibri"/>
+                          <w:sz w:val="22"/>
+                          <w:szCs w:val="22"/>
+                        </w:rPr>
+                        <w:t>%</w:t>
+                      </w:r>
+                      <w:r>
+                        <w:rPr>
+                          <w:rFonts w:cs="Calibri"/>
+                          <w:sz w:val="22"/>
+                          <w:szCs w:val="22"/>
+                        </w:rPr>
+                        <w:t>(</w:t>
+                      </w:r>
+                      <w:proofErr w:type="gramEnd"/>
+                      <w:r>
+                        <w:rPr>
+                          <w:rFonts w:cs="Calibri"/>
+                          <w:sz w:val="22"/>
+                          <w:szCs w:val="22"/>
+                        </w:rPr>
+                        <w:t>(</w:t>
+                      </w:r>
+                      <w:r>
+                        <w:rPr>
+                          <w:rFonts w:cs="Calibri"/>
+                          <w:sz w:val="22"/>
+                          <w:szCs w:val="22"/>
+                        </w:rPr>
+                        <w:t>(82.4+90.9+100)/</w:t>
+                      </w:r>
+                      <w:r>
+                        <w:rPr>
+                          <w:rFonts w:cs="Calibri"/>
+                          <w:sz w:val="22"/>
+                          <w:szCs w:val="22"/>
+                        </w:rPr>
+                        <w:t>298)*100.0</w:t>
+                      </w:r>
+                      <w:r>
+                        <w:rPr>
+                          <w:rFonts w:cs="Calibri"/>
+                          <w:sz w:val="22"/>
+                          <w:szCs w:val="22"/>
+                        </w:rPr>
+                        <w:t>)</w:t>
+                      </w:r>
+                      <w:r>
+                        <w:rPr>
+                          <w:rFonts w:cs="Calibri"/>
+                          <w:sz w:val="22"/>
+                          <w:szCs w:val="22"/>
+                        </w:rPr>
+                        <w:t xml:space="preserve"> and 89.2% respectively.</w:t>
+                      </w:r>
+                    </w:p>
+                  </w:txbxContent>
+                </v:textbox>
+              </v:shape>
+            </w:pict>
+          </mc:Fallback>
+        </mc:AlternateContent>
+      </w:r>
+    </w:p>
+    <w:p>
+      <w:pPr>
+        <w:spacing w:line="0" w:lineRule="atLeast"/>
+        <w:ind w:left="180"/>
+        <w:rPr>
+          <w:rFonts w:ascii="Arial" w:eastAsia="Arial" w:hAnsi="Arial"/>
+          <w:b/>
+          <w:color w:val="FFFFFF"/>
+          <w:sz w:val="24"/>
+        </w:rPr>
+      </w:pPr>
+      <w:r>
+        <w:rPr>
+          <w:rFonts w:ascii="Arial" w:eastAsia="Arial" w:hAnsi="Arial"/>
+          <w:b/>
+          <w:color w:val="FFFFFF"/>
+          <w:sz w:val="24"/>
+        </w:rPr>
+        <w:t>Precision &amp; Recall</w:t>
+      </w:r>
+    </w:p>
+    <w:p>
+      <w:pPr>
+        <w:spacing w:line="294" w:lineRule="exact"/>
+        <w:rPr>
+          <w:rFonts w:ascii="Times New Roman" w:eastAsia="Times New Roman" w:hAnsi="Times New Roman"/>
+        </w:rPr>
+      </w:pPr>
+    </w:p>
+    <w:p>
+      <w:pPr>
+        <w:spacing w:line="0" w:lineRule="atLeast"/>
+        <w:ind w:left="180"/>
+        <w:rPr>
+          <w:rFonts w:ascii="Arial" w:eastAsia="Arial" w:hAnsi="Arial"/>
+          <w:color w:val="FFFFFF"/>
+          <w:sz w:val="24"/>
+        </w:rPr>
+      </w:pPr>
+      <w:r>
+        <w:rPr>
+          <w:rFonts w:ascii="Arial" w:eastAsia="Arial" w:hAnsi="Arial"/>
+          <w:color w:val="FFFFFF"/>
+          <w:sz w:val="24"/>
+        </w:rPr>
+        <w:t xml:space="preserve">What are the model’s precision </w:t>
       </w:r>
       <w:proofErr w:type="gramStart"/>
       <w:r>
@@ -5526,23 +5959,7 @@
           <w:color w:val="FFFFFF"/>
           <w:sz w:val="24"/>
         </w:rPr>
-        <w:t>What is this model</w:t>
-      </w:r>
-      <w:r>
-        <w:rPr>
-          <w:rFonts w:ascii="Arial" w:eastAsia="Arial" w:hAnsi="Arial"/>
-          <w:color w:val="FFFFFF"/>
-          <w:sz w:val="24"/>
-        </w:rPr>
-        <w:t>’s F1 scor</w:t>
-      </w:r>
-      <w:r>
-        <w:rPr>
-          <w:rFonts w:ascii="Arial" w:eastAsia="Arial" w:hAnsi="Arial"/>
-          <w:color w:val="FFFFFF"/>
-          <w:sz w:val="24"/>
-        </w:rPr>
-        <w:t>e?</w:t>
+        <w:t>What is this model’s F1 score?</w:t>
       </w:r>
     </w:p>
     <w:p>
@@ -6085,13 +6502,13 @@
     <w:uiPriority w:val="99"/>
     <w:semiHidden/>
     <w:unhideWhenUsed/>
-    <w:qFormat/>
     <w:tblPr>
+      <w:tblInd w:w="0" w:type="dxa"/>
       <w:tblCellMar>
         <w:top w:w="0" w:type="dxa"/>
-        <w:left w:w="0" w:type="dxa"/>
+        <w:left w:w="108" w:type="dxa"/>
         <w:bottom w:w="0" w:type="dxa"/>
-        <w:right w:w="0" w:type="dxa"/>
+        <w:right w:w="108" w:type="dxa"/>
       </w:tblCellMar>
     </w:tblPr>
   </w:style>

</xml_diff>